<commit_message>
TP1 partie modelisation qst1 MCD et MLD
</commit_message>
<xml_diff>
--- a/TP1McdMld.docx
+++ b/TP1McdMld.docx
@@ -35,18 +35,7 @@
           <w:szCs w:val="36"/>
           <w:u w:val="single"/>
         </w:rPr>
-        <w:t xml:space="preserve">ptimisation des bases de </w:t>
-      </w:r>
-      <w:r>
-        <w:rPr>
-          <w:rFonts w:asciiTheme="majorHAnsi" w:hAnsiTheme="majorHAnsi"/>
-          <w:b/>
-          <w:bCs/>
-          <w:sz w:val="36"/>
-          <w:szCs w:val="36"/>
-          <w:u w:val="single"/>
-        </w:rPr>
-        <w:t>données</w:t>
+        <w:t>ptimisation des bases de données</w:t>
       </w:r>
     </w:p>
     <w:p>
@@ -142,7 +131,7 @@
         <w:tblLook w:val="04A0" w:firstRow="1" w:lastRow="0" w:firstColumn="1" w:lastColumn="0" w:noHBand="0" w:noVBand="1"/>
       </w:tblPr>
       <w:tblGrid>
-        <w:gridCol w:w="2176"/>
+        <w:gridCol w:w="2189"/>
       </w:tblGrid>
       <w:tr>
         <w:trPr>
@@ -183,15 +172,27 @@
               <w:rPr>
                 <w:sz w:val="28"/>
                 <w:szCs w:val="28"/>
+                <w:u w:val="single"/>
               </w:rPr>
             </w:pPr>
+            <w:proofErr w:type="spellStart"/>
             <w:r>
               <w:rPr>
                 <w:sz w:val="28"/>
                 <w:szCs w:val="28"/>
+                <w:u w:val="single"/>
               </w:rPr>
-              <w:t>N_commande</w:t>
+              <w:t>code</w:t>
             </w:r>
+            <w:r>
+              <w:rPr>
+                <w:sz w:val="28"/>
+                <w:szCs w:val="28"/>
+                <w:u w:val="single"/>
+              </w:rPr>
+              <w:t>_commande</w:t>
+            </w:r>
+            <w:proofErr w:type="spellEnd"/>
           </w:p>
           <w:p>
             <w:pPr>
@@ -316,12 +317,14 @@
               <w:rPr>
                 <w:sz w:val="28"/>
                 <w:szCs w:val="28"/>
+                <w:u w:val="single"/>
               </w:rPr>
             </w:pPr>
             <w:r>
               <w:rPr>
                 <w:sz w:val="28"/>
                 <w:szCs w:val="28"/>
+                <w:u w:val="single"/>
               </w:rPr>
               <w:t>Code_Client</w:t>
             </w:r>
@@ -1617,7 +1620,7 @@
                                     </pic:cNvPicPr>
                                   </pic:nvPicPr>
                                   <pic:blipFill>
-                                    <a:blip r:embed="rId6">
+                                    <a:blip r:embed="rId7">
                                       <a:extLst>
                                         <a:ext uri="{28A0092B-C50C-407E-A947-70E740481C1C}">
                                           <a14:useLocalDpi xmlns:a14="http://schemas.microsoft.com/office/drawing/2010/main" val="0"/>
@@ -2225,6 +2228,7 @@
               <w:rPr>
                 <w:sz w:val="28"/>
                 <w:szCs w:val="28"/>
+                <w:u w:val="single"/>
               </w:rPr>
             </w:pPr>
             <w:r>
@@ -2232,12 +2236,13 @@
                 <w:noProof/>
                 <w:sz w:val="28"/>
                 <w:szCs w:val="28"/>
+                <w:u w:val="single"/>
                 <w:lang w:eastAsia="fr-FR"/>
               </w:rPr>
               <mc:AlternateContent>
                 <mc:Choice Requires="wps">
                   <w:drawing>
-                    <wp:anchor distT="0" distB="0" distL="114300" distR="114300" simplePos="0" relativeHeight="251691008" behindDoc="0" locked="0" layoutInCell="1" allowOverlap="1" wp14:anchorId="22440023" wp14:editId="25C61602">
+                    <wp:anchor distT="0" distB="0" distL="114300" distR="114300" simplePos="0" relativeHeight="251691008" behindDoc="0" locked="0" layoutInCell="1" allowOverlap="1" wp14:anchorId="11544FCC" wp14:editId="6A8601B9">
                       <wp:simplePos x="0" y="0"/>
                       <wp:positionH relativeFrom="column">
                         <wp:posOffset>534640</wp:posOffset>
@@ -2296,6 +2301,7 @@
               <w:rPr>
                 <w:sz w:val="28"/>
                 <w:szCs w:val="28"/>
+                <w:u w:val="single"/>
               </w:rPr>
               <w:t>Nom_catalogue</w:t>
             </w:r>
@@ -2355,6 +2361,7 @@
               <w:rPr>
                 <w:sz w:val="28"/>
                 <w:szCs w:val="28"/>
+                <w:u w:val="single"/>
               </w:rPr>
             </w:pPr>
             <w:proofErr w:type="spellStart"/>
@@ -2362,6 +2369,7 @@
               <w:rPr>
                 <w:sz w:val="28"/>
                 <w:szCs w:val="28"/>
+                <w:u w:val="single"/>
               </w:rPr>
               <w:t>Code_region</w:t>
             </w:r>
@@ -3384,6 +3392,7 @@
               <w:rPr>
                 <w:sz w:val="28"/>
                 <w:szCs w:val="28"/>
+                <w:u w:val="single"/>
               </w:rPr>
             </w:pPr>
             <w:r>
@@ -3391,12 +3400,13 @@
                 <w:noProof/>
                 <w:sz w:val="28"/>
                 <w:szCs w:val="28"/>
+                <w:u w:val="single"/>
                 <w:lang w:eastAsia="fr-FR"/>
               </w:rPr>
               <mc:AlternateContent>
                 <mc:Choice Requires="wps">
                   <w:drawing>
-                    <wp:anchor distT="0" distB="0" distL="114300" distR="114300" simplePos="0" relativeHeight="251694080" behindDoc="0" locked="0" layoutInCell="1" allowOverlap="1" wp14:anchorId="6FAC85AC" wp14:editId="48911BF5">
+                    <wp:anchor distT="0" distB="0" distL="114300" distR="114300" simplePos="0" relativeHeight="251694080" behindDoc="0" locked="0" layoutInCell="1" allowOverlap="1" wp14:anchorId="48D6DECB" wp14:editId="762DEBCF">
                       <wp:simplePos x="0" y="0"/>
                       <wp:positionH relativeFrom="column">
                         <wp:posOffset>1184186</wp:posOffset>
@@ -3455,6 +3465,7 @@
               <w:rPr>
                 <w:sz w:val="28"/>
                 <w:szCs w:val="28"/>
+                <w:u w:val="single"/>
               </w:rPr>
               <w:t>Code_famille</w:t>
             </w:r>
@@ -3474,8 +3485,6 @@
               </w:rPr>
               <w:t>Libelle</w:t>
             </w:r>
-            <w:bookmarkStart w:id="0" w:name="_GoBack"/>
-            <w:bookmarkEnd w:id="0"/>
           </w:p>
         </w:tc>
       </w:tr>
@@ -3530,6 +3539,7 @@
               <w:rPr>
                 <w:sz w:val="28"/>
                 <w:szCs w:val="28"/>
+                <w:u w:val="single"/>
               </w:rPr>
             </w:pPr>
             <w:proofErr w:type="spellStart"/>
@@ -3537,6 +3547,7 @@
               <w:rPr>
                 <w:sz w:val="28"/>
                 <w:szCs w:val="28"/>
+                <w:u w:val="single"/>
               </w:rPr>
               <w:t>Code_categorie</w:t>
             </w:r>
@@ -3609,6 +3620,7 @@
               <w:rPr>
                 <w:sz w:val="28"/>
                 <w:szCs w:val="28"/>
+                <w:u w:val="single"/>
               </w:rPr>
             </w:pPr>
             <w:r>
@@ -3616,12 +3628,13 @@
                 <w:noProof/>
                 <w:sz w:val="28"/>
                 <w:szCs w:val="28"/>
+                <w:u w:val="single"/>
                 <w:lang w:eastAsia="fr-FR"/>
               </w:rPr>
               <mc:AlternateContent>
                 <mc:Choice Requires="wps">
                   <w:drawing>
-                    <wp:anchor distT="0" distB="0" distL="114300" distR="114300" simplePos="0" relativeHeight="251689984" behindDoc="0" locked="0" layoutInCell="1" allowOverlap="1" wp14:anchorId="01EA653E" wp14:editId="183AA9D5">
+                    <wp:anchor distT="0" distB="0" distL="114300" distR="114300" simplePos="0" relativeHeight="251689984" behindDoc="0" locked="0" layoutInCell="1" allowOverlap="1" wp14:anchorId="048D8166" wp14:editId="43A9D602">
                       <wp:simplePos x="0" y="0"/>
                       <wp:positionH relativeFrom="column">
                         <wp:posOffset>1055001</wp:posOffset>
@@ -3680,6 +3693,7 @@
               <w:rPr>
                 <w:sz w:val="28"/>
                 <w:szCs w:val="28"/>
+                <w:u w:val="single"/>
               </w:rPr>
               <w:t>Ref</w:t>
             </w:r>
@@ -5101,7 +5115,10 @@
       </w:r>
     </w:p>
     <w:p/>
-    <w:p/>
+    <w:p>
+      <w:bookmarkStart w:id="0" w:name="_GoBack"/>
+      <w:bookmarkEnd w:id="0"/>
+    </w:p>
     <w:p/>
     <w:p/>
     <w:p/>
@@ -5155,31 +5172,7 @@
           <w:szCs w:val="28"/>
           <w:u w:val="single"/>
         </w:rPr>
-        <w:t xml:space="preserve"> </w:t>
-      </w:r>
-      <w:r>
-        <w:rPr>
-          <w:sz w:val="28"/>
-          <w:szCs w:val="28"/>
-          <w:u w:val="single"/>
-        </w:rPr>
-        <w:t>« M</w:t>
-      </w:r>
-      <w:r>
-        <w:rPr>
-          <w:sz w:val="28"/>
-          <w:szCs w:val="28"/>
-          <w:u w:val="single"/>
-        </w:rPr>
-        <w:t>L</w:t>
-      </w:r>
-      <w:r>
-        <w:rPr>
-          <w:sz w:val="28"/>
-          <w:szCs w:val="28"/>
-          <w:u w:val="single"/>
-        </w:rPr>
-        <w:t>D » </w:t>
+        <w:t xml:space="preserve"> « MLD » </w:t>
       </w:r>
     </w:p>
     <w:p>
@@ -5427,7 +5420,55 @@
           <w:sz w:val="24"/>
           <w:szCs w:val="18"/>
         </w:rPr>
-        <w:t xml:space="preserve">, Date_commande, Reglage, Montant_HT, </w:t>
+        <w:t xml:space="preserve">, </w:t>
+      </w:r>
+      <w:proofErr w:type="spellStart"/>
+      <w:r>
+        <w:rPr>
+          <w:sz w:val="24"/>
+          <w:szCs w:val="18"/>
+        </w:rPr>
+        <w:t>Date_commande</w:t>
+      </w:r>
+      <w:proofErr w:type="spellEnd"/>
+      <w:r>
+        <w:rPr>
+          <w:sz w:val="24"/>
+          <w:szCs w:val="18"/>
+        </w:rPr>
+        <w:t xml:space="preserve">, </w:t>
+      </w:r>
+      <w:proofErr w:type="spellStart"/>
+      <w:r>
+        <w:rPr>
+          <w:sz w:val="24"/>
+          <w:szCs w:val="18"/>
+        </w:rPr>
+        <w:t>Reglage</w:t>
+      </w:r>
+      <w:proofErr w:type="spellEnd"/>
+      <w:r>
+        <w:rPr>
+          <w:sz w:val="24"/>
+          <w:szCs w:val="18"/>
+        </w:rPr>
+        <w:t xml:space="preserve">, </w:t>
+      </w:r>
+      <w:proofErr w:type="spellStart"/>
+      <w:r>
+        <w:rPr>
+          <w:sz w:val="24"/>
+          <w:szCs w:val="18"/>
+        </w:rPr>
+        <w:t>Montant_HT</w:t>
+      </w:r>
+      <w:proofErr w:type="spellEnd"/>
+      <w:r>
+        <w:rPr>
+          <w:sz w:val="24"/>
+          <w:szCs w:val="18"/>
+        </w:rPr>
+        <w:t xml:space="preserve">, </w:t>
       </w:r>
       <w:proofErr w:type="spellStart"/>
       <w:r>
@@ -5510,8 +5551,18 @@
           <w:szCs w:val="18"/>
           <w:u w:val="single"/>
         </w:rPr>
-        <w:t>(#N_commande</w:t>
-      </w:r>
+        <w:t>(#</w:t>
+      </w:r>
+      <w:proofErr w:type="spellStart"/>
+      <w:r>
+        <w:rPr>
+          <w:sz w:val="24"/>
+          <w:szCs w:val="18"/>
+          <w:u w:val="single"/>
+        </w:rPr>
+        <w:t>N_commande</w:t>
+      </w:r>
+      <w:proofErr w:type="spellEnd"/>
       <w:r>
         <w:rPr>
           <w:sz w:val="24"/>
@@ -5720,7 +5771,7 @@
         <v:path o:extrusionok="f" gradientshapeok="t" o:connecttype="rect"/>
         <o:lock v:ext="edit" aspectratio="t"/>
       </v:shapetype>
-      <v:shape id="_x0000_i1032" type="#_x0000_t75" style="width:41.9pt;height:25.8pt;visibility:visible;mso-wrap-style:square" o:bullet="t">
+      <v:shape id="_x0000_i1027" type="#_x0000_t75" style="width:41.85pt;height:25.95pt;visibility:visible;mso-wrap-style:square" o:bullet="t">
         <v:imagedata r:id="rId1" o:title=""/>
       </v:shape>
     </w:pict>

</xml_diff>

<commit_message>
MCD and MLD ( Updated )
</commit_message>
<xml_diff>
--- a/TP1McdMld.docx
+++ b/TP1McdMld.docx
@@ -422,7 +422,7 @@
                                         <w14:bevel/>
                                       </w14:textOutline>
                                     </w:rPr>
-                                    <w:t>1…1</w:t>
+                                    <w:t>1…n</w:t>
                                   </w:r>
                                 </w:p>
                               </w:txbxContent>
@@ -477,7 +477,7 @@
                                   <w14:bevel/>
                                 </w14:textOutline>
                               </w:rPr>
-                              <w:t>1…1</w:t>
+                              <w:t>1…n</w:t>
                             </w:r>
                           </w:p>
                         </w:txbxContent>
@@ -683,70 +683,7 @@
                 </mc:Fallback>
               </mc:AlternateContent>
             </w:r>
-            <w:r>
-              <w:rPr>
-                <w:noProof/>
-                <w:sz w:val="28"/>
-                <w:szCs w:val="28"/>
-                <w:lang w:eastAsia="fr-FR"/>
-              </w:rPr>
-              <mc:AlternateContent>
-                <mc:Choice Requires="wps">
-                  <w:drawing>
-                    <wp:anchor distT="0" distB="0" distL="114300" distR="114300" simplePos="0" relativeHeight="251683840" behindDoc="0" locked="0" layoutInCell="1" allowOverlap="1" wp14:anchorId="03346A92" wp14:editId="0CE901FD">
-                      <wp:simplePos x="0" y="0"/>
-                      <wp:positionH relativeFrom="column">
-                        <wp:posOffset>1333913</wp:posOffset>
-                      </wp:positionH>
-                      <wp:positionV relativeFrom="paragraph">
-                        <wp:posOffset>197500</wp:posOffset>
-                      </wp:positionV>
-                      <wp:extent cx="680484" cy="361507"/>
-                      <wp:effectExtent l="0" t="0" r="24765" b="19685"/>
-                      <wp:wrapNone/>
-                      <wp:docPr id="17" name="Connecteur droit 17"/>
-                      <wp:cNvGraphicFramePr/>
-                      <a:graphic xmlns:a="http://schemas.openxmlformats.org/drawingml/2006/main">
-                        <a:graphicData uri="http://schemas.microsoft.com/office/word/2010/wordprocessingShape">
-                          <wps:wsp>
-                            <wps:cNvCnPr/>
-                            <wps:spPr>
-                              <a:xfrm>
-                                <a:off x="0" y="0"/>
-                                <a:ext cx="680484" cy="361507"/>
-                              </a:xfrm>
-                              <a:prstGeom prst="line">
-                                <a:avLst/>
-                              </a:prstGeom>
-                            </wps:spPr>
-                            <wps:style>
-                              <a:lnRef idx="1">
-                                <a:schemeClr val="dk1"/>
-                              </a:lnRef>
-                              <a:fillRef idx="0">
-                                <a:schemeClr val="dk1"/>
-                              </a:fillRef>
-                              <a:effectRef idx="0">
-                                <a:schemeClr val="dk1"/>
-                              </a:effectRef>
-                              <a:fontRef idx="minor">
-                                <a:schemeClr val="tx1"/>
-                              </a:fontRef>
-                            </wps:style>
-                            <wps:bodyPr/>
-                          </wps:wsp>
-                        </a:graphicData>
-                      </a:graphic>
-                    </wp:anchor>
-                  </w:drawing>
-                </mc:Choice>
-                <mc:Fallback>
-                  <w:pict>
-                    <v:line id="Connecteur droit 17" o:spid="_x0000_s1026" style="position:absolute;z-index:251683840;visibility:visible;mso-wrap-style:square;mso-wrap-distance-left:9pt;mso-wrap-distance-top:0;mso-wrap-distance-right:9pt;mso-wrap-distance-bottom:0;mso-position-horizontal:absolute;mso-position-horizontal-relative:text;mso-position-vertical:absolute;mso-position-vertical-relative:text" from="105.05pt,15.55pt" to="158.65pt,44pt" o:gfxdata="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" strokecolor="black [3040]"/>
-                  </w:pict>
-                </mc:Fallback>
-              </mc:AlternateContent>
-            </w:r>
+            <w:proofErr w:type="spellStart"/>
             <w:r>
               <w:rPr>
                 <w:sz w:val="28"/>
@@ -754,6 +691,7 @@
               </w:rPr>
               <w:t>Date_de_contact</w:t>
             </w:r>
+            <w:proofErr w:type="spellEnd"/>
           </w:p>
         </w:tc>
       </w:tr>
@@ -857,7 +795,7 @@
                                   <w14:bevel/>
                                 </w14:textOutline>
                               </w:rPr>
-                              <w:t>1…n</w:t>
+                              <w:t>1…1</w:t>
                             </w:r>
                           </w:p>
                         </w:txbxContent>
@@ -912,7 +850,7 @@
                             <w14:bevel/>
                           </w14:textOutline>
                         </w:rPr>
-                        <w:t>1…n</w:t>
+                        <w:t>1…1</w:t>
                       </w:r>
                     </w:p>
                   </w:txbxContent>
@@ -1188,161 +1126,12 @@
       <w:r>
         <w:rPr>
           <w:noProof/>
-          <w:u w:val="single"/>
           <w:lang w:eastAsia="fr-FR"/>
         </w:rPr>
         <mc:AlternateContent>
           <mc:Choice Requires="wps">
             <w:drawing>
-              <wp:anchor distT="0" distB="0" distL="114300" distR="114300" simplePos="0" relativeHeight="251719680" behindDoc="0" locked="0" layoutInCell="1" allowOverlap="1" wp14:anchorId="0EA94FDE" wp14:editId="1069BAB6">
-                <wp:simplePos x="0" y="0"/>
-                <wp:positionH relativeFrom="column">
-                  <wp:posOffset>39192</wp:posOffset>
-                </wp:positionH>
-                <wp:positionV relativeFrom="paragraph">
-                  <wp:posOffset>135300</wp:posOffset>
-                </wp:positionV>
-                <wp:extent cx="533400" cy="333375"/>
-                <wp:effectExtent l="0" t="0" r="0" b="0"/>
-                <wp:wrapNone/>
-                <wp:docPr id="43" name="Rectangle 43"/>
-                <wp:cNvGraphicFramePr/>
-                <a:graphic xmlns:a="http://schemas.openxmlformats.org/drawingml/2006/main">
-                  <a:graphicData uri="http://schemas.microsoft.com/office/word/2010/wordprocessingShape">
-                    <wps:wsp>
-                      <wps:cNvSpPr/>
-                      <wps:spPr>
-                        <a:xfrm>
-                          <a:off x="0" y="0"/>
-                          <a:ext cx="533400" cy="333375"/>
-                        </a:xfrm>
-                        <a:prstGeom prst="rect">
-                          <a:avLst/>
-                        </a:prstGeom>
-                        <a:noFill/>
-                        <a:ln>
-                          <a:noFill/>
-                        </a:ln>
-                      </wps:spPr>
-                      <wps:style>
-                        <a:lnRef idx="2">
-                          <a:schemeClr val="accent1">
-                            <a:shade val="50000"/>
-                          </a:schemeClr>
-                        </a:lnRef>
-                        <a:fillRef idx="1">
-                          <a:schemeClr val="accent1"/>
-                        </a:fillRef>
-                        <a:effectRef idx="0">
-                          <a:schemeClr val="accent1"/>
-                        </a:effectRef>
-                        <a:fontRef idx="minor">
-                          <a:schemeClr val="lt1"/>
-                        </a:fontRef>
-                      </wps:style>
-                      <wps:txbx>
-                        <w:txbxContent>
-                          <w:p>
-                            <w:pPr>
-                              <w:jc w:val="center"/>
-                              <w:rPr>
-                                <w:color w:val="000000" w:themeColor="text1"/>
-                                <w:sz w:val="28"/>
-                                <w14:textOutline w14:w="9525" w14:cap="rnd" w14:cmpd="sng" w14:algn="ctr">
-                                  <w14:solidFill>
-                                    <w14:schemeClr w14:val="tx1"/>
-                                  </w14:solidFill>
-                                  <w14:prstDash w14:val="solid"/>
-                                  <w14:bevel/>
-                                </w14:textOutline>
-                              </w:rPr>
-                            </w:pPr>
-                            <w:r>
-                              <w:rPr>
-                                <w:color w:val="000000" w:themeColor="text1"/>
-                                <w:sz w:val="28"/>
-                                <w14:textOutline w14:w="9525" w14:cap="rnd" w14:cmpd="sng" w14:algn="ctr">
-                                  <w14:solidFill>
-                                    <w14:schemeClr w14:val="tx1"/>
-                                  </w14:solidFill>
-                                  <w14:prstDash w14:val="solid"/>
-                                  <w14:bevel/>
-                                </w14:textOutline>
-                              </w:rPr>
-                              <w:t>0…n</w:t>
-                            </w:r>
-                          </w:p>
-                        </w:txbxContent>
-                      </wps:txbx>
-                      <wps:bodyPr rot="0" spcFirstLastPara="0" vertOverflow="overflow" horzOverflow="overflow" vert="horz" wrap="square" lIns="91440" tIns="45720" rIns="91440" bIns="45720" numCol="1" spcCol="0" rtlCol="0" fromWordArt="0" anchor="ctr" anchorCtr="0" forceAA="0" compatLnSpc="1">
-                        <a:prstTxWarp prst="textNoShape">
-                          <a:avLst/>
-                        </a:prstTxWarp>
-                        <a:noAutofit/>
-                      </wps:bodyPr>
-                    </wps:wsp>
-                  </a:graphicData>
-                </a:graphic>
-                <wp14:sizeRelH relativeFrom="margin">
-                  <wp14:pctWidth>0</wp14:pctWidth>
-                </wp14:sizeRelH>
-                <wp14:sizeRelV relativeFrom="margin">
-                  <wp14:pctHeight>0</wp14:pctHeight>
-                </wp14:sizeRelV>
-              </wp:anchor>
-            </w:drawing>
-          </mc:Choice>
-          <mc:Fallback>
-            <w:pict>
-              <v:rect id="Rectangle 43" o:spid="_x0000_s1029" style="position:absolute;margin-left:3.1pt;margin-top:10.65pt;width:42pt;height:26.25pt;z-index:251719680;visibility:visible;mso-wrap-style:square;mso-width-percent:0;mso-height-percent:0;mso-wrap-distance-left:9pt;mso-wrap-distance-top:0;mso-wrap-distance-right:9pt;mso-wrap-distance-bottom:0;mso-position-horizontal:absolute;mso-position-horizontal-relative:text;mso-position-vertical:absolute;mso-position-vertical-relative:text;mso-width-percent:0;mso-height-percent:0;mso-width-relative:margin;mso-height-relative:margin;v-text-anchor:middle" o:gfxdata="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" filled="f" stroked="f" strokeweight="2pt">
-                <v:textbox>
-                  <w:txbxContent>
-                    <w:p>
-                      <w:pPr>
-                        <w:jc w:val="center"/>
-                        <w:rPr>
-                          <w:color w:val="000000" w:themeColor="text1"/>
-                          <w:sz w:val="28"/>
-                          <w14:textOutline w14:w="9525" w14:cap="rnd" w14:cmpd="sng" w14:algn="ctr">
-                            <w14:solidFill>
-                              <w14:schemeClr w14:val="tx1"/>
-                            </w14:solidFill>
-                            <w14:prstDash w14:val="solid"/>
-                            <w14:bevel/>
-                          </w14:textOutline>
-                        </w:rPr>
-                      </w:pPr>
-                      <w:r>
-                        <w:rPr>
-                          <w:color w:val="000000" w:themeColor="text1"/>
-                          <w:sz w:val="28"/>
-                          <w14:textOutline w14:w="9525" w14:cap="rnd" w14:cmpd="sng" w14:algn="ctr">
-                            <w14:solidFill>
-                              <w14:schemeClr w14:val="tx1"/>
-                            </w14:solidFill>
-                            <w14:prstDash w14:val="solid"/>
-                            <w14:bevel/>
-                          </w14:textOutline>
-                        </w:rPr>
-                        <w:t>0…n</w:t>
-                      </w:r>
-                    </w:p>
-                  </w:txbxContent>
-                </v:textbox>
-              </v:rect>
-            </w:pict>
-          </mc:Fallback>
-        </mc:AlternateContent>
-      </w:r>
-      <w:r>
-        <w:rPr>
-          <w:noProof/>
-          <w:lang w:eastAsia="fr-FR"/>
-        </w:rPr>
-        <mc:AlternateContent>
-          <mc:Choice Requires="wps">
-            <w:drawing>
-              <wp:anchor distT="0" distB="0" distL="114300" distR="114300" simplePos="0" relativeHeight="251687936" behindDoc="0" locked="0" layoutInCell="1" allowOverlap="1" wp14:anchorId="6D56B053" wp14:editId="31B74109">
+              <wp:anchor distT="0" distB="0" distL="114300" distR="114300" simplePos="0" relativeHeight="251687936" behindDoc="0" locked="0" layoutInCell="1" allowOverlap="1" wp14:anchorId="60B09BFA" wp14:editId="725CB563">
                 <wp:simplePos x="0" y="0"/>
                 <wp:positionH relativeFrom="column">
                   <wp:posOffset>2938455</wp:posOffset>
@@ -1407,7 +1196,7 @@
         <mc:AlternateContent>
           <mc:Choice Requires="wps">
             <w:drawing>
-              <wp:anchor distT="0" distB="0" distL="114300" distR="114300" simplePos="0" relativeHeight="251715584" behindDoc="0" locked="0" layoutInCell="1" allowOverlap="1" wp14:anchorId="53626079" wp14:editId="001BE3BE">
+              <wp:anchor distT="0" distB="0" distL="114300" distR="114300" simplePos="0" relativeHeight="251715584" behindDoc="0" locked="0" layoutInCell="1" allowOverlap="1" wp14:anchorId="69A7828F" wp14:editId="5A48A1DB">
                 <wp:simplePos x="0" y="0"/>
                 <wp:positionH relativeFrom="column">
                   <wp:posOffset>-917575</wp:posOffset>
@@ -1457,7 +1246,6 @@
                         <w:txbxContent>
                           <w:p>
                             <w:pPr>
-                              <w:jc w:val="center"/>
                               <w:rPr>
                                 <w:color w:val="000000" w:themeColor="text1"/>
                                 <w:sz w:val="28"/>
@@ -1482,7 +1270,7 @@
                                   <w14:bevel/>
                                 </w14:textOutline>
                               </w:rPr>
-                              <w:t>0…n</w:t>
+                              <w:t>1…1</w:t>
                             </w:r>
                             <w:r>
                               <w:rPr>
@@ -1492,10 +1280,10 @@
                                 <w:lang w:eastAsia="fr-FR"/>
                               </w:rPr>
                               <w:drawing>
-                                <wp:inline distT="0" distB="0" distL="0" distR="0">
+                                <wp:inline distT="0" distB="0" distL="0" distR="0" wp14:anchorId="1BFF139C" wp14:editId="23A001D1">
                                   <wp:extent cx="325120" cy="201598"/>
                                   <wp:effectExtent l="0" t="0" r="0" b="0"/>
-                                  <wp:docPr id="40" name="Image 40"/>
+                                  <wp:docPr id="22" name="Image 22"/>
                                   <wp:cNvGraphicFramePr>
                                     <a:graphicFrameLocks xmlns:a="http://schemas.openxmlformats.org/drawingml/2006/main" noChangeAspect="1"/>
                                   </wp:cNvGraphicFramePr>
@@ -1563,12 +1351,11 @@
           </mc:Choice>
           <mc:Fallback>
             <w:pict>
-              <v:rect id="Rectangle 39" o:spid="_x0000_s1030" style="position:absolute;margin-left:-72.25pt;margin-top:.8pt;width:42pt;height:26.25pt;z-index:251715584;visibility:visible;mso-wrap-style:square;mso-width-percent:0;mso-height-percent:0;mso-wrap-distance-left:9pt;mso-wrap-distance-top:0;mso-wrap-distance-right:9pt;mso-wrap-distance-bottom:0;mso-position-horizontal:absolute;mso-position-horizontal-relative:text;mso-position-vertical:absolute;mso-position-vertical-relative:text;mso-width-percent:0;mso-height-percent:0;mso-width-relative:margin;mso-height-relative:margin;v-text-anchor:middle" o:gfxdata="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" filled="f" stroked="f" strokeweight="2pt">
+              <v:rect id="Rectangle 39" o:spid="_x0000_s1029" style="position:absolute;margin-left:-72.25pt;margin-top:.8pt;width:42pt;height:26.25pt;z-index:251715584;visibility:visible;mso-wrap-style:square;mso-width-percent:0;mso-height-percent:0;mso-wrap-distance-left:9pt;mso-wrap-distance-top:0;mso-wrap-distance-right:9pt;mso-wrap-distance-bottom:0;mso-position-horizontal:absolute;mso-position-horizontal-relative:text;mso-position-vertical:absolute;mso-position-vertical-relative:text;mso-width-percent:0;mso-height-percent:0;mso-width-relative:margin;mso-height-relative:margin;v-text-anchor:middle" o:gfxdata="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" filled="f" stroked="f" strokeweight="2pt">
                 <v:textbox>
                   <w:txbxContent>
                     <w:p>
                       <w:pPr>
-                        <w:jc w:val="center"/>
                         <w:rPr>
                           <w:color w:val="000000" w:themeColor="text1"/>
                           <w:sz w:val="28"/>
@@ -1593,7 +1380,7 @@
                             <w14:bevel/>
                           </w14:textOutline>
                         </w:rPr>
-                        <w:t>0…n</w:t>
+                        <w:t>1…1</w:t>
                       </w:r>
                       <w:r>
                         <w:rPr>
@@ -1603,10 +1390,10 @@
                           <w:lang w:eastAsia="fr-FR"/>
                         </w:rPr>
                         <w:drawing>
-                          <wp:inline distT="0" distB="0" distL="0" distR="0">
+                          <wp:inline distT="0" distB="0" distL="0" distR="0" wp14:anchorId="1BFF139C" wp14:editId="23A001D1">
                             <wp:extent cx="325120" cy="201598"/>
                             <wp:effectExtent l="0" t="0" r="0" b="0"/>
-                            <wp:docPr id="40" name="Image 40"/>
+                            <wp:docPr id="22" name="Image 22"/>
                             <wp:cNvGraphicFramePr>
                               <a:graphicFrameLocks xmlns:a="http://schemas.openxmlformats.org/drawingml/2006/main" noChangeAspect="1"/>
                             </wp:cNvGraphicFramePr>
@@ -1620,7 +1407,7 @@
                                     </pic:cNvPicPr>
                                   </pic:nvPicPr>
                                   <pic:blipFill>
-                                    <a:blip r:embed="rId7">
+                                    <a:blip r:embed="rId6">
                                       <a:extLst>
                                         <a:ext uri="{28A0092B-C50C-407E-A947-70E740481C1C}">
                                           <a14:useLocalDpi xmlns:a14="http://schemas.microsoft.com/office/drawing/2010/main" val="0"/>
@@ -1655,73 +1442,6 @@
                   </w:txbxContent>
                 </v:textbox>
               </v:rect>
-            </w:pict>
-          </mc:Fallback>
-        </mc:AlternateContent>
-      </w:r>
-      <w:r>
-        <w:rPr>
-          <w:noProof/>
-          <w:lang w:eastAsia="fr-FR"/>
-        </w:rPr>
-        <mc:AlternateContent>
-          <mc:Choice Requires="wps">
-            <w:drawing>
-              <wp:anchor distT="0" distB="0" distL="114300" distR="114300" simplePos="0" relativeHeight="251663360" behindDoc="0" locked="0" layoutInCell="1" allowOverlap="1" wp14:anchorId="333FCD7D" wp14:editId="31BAF3A7">
-                <wp:simplePos x="0" y="0"/>
-                <wp:positionH relativeFrom="column">
-                  <wp:posOffset>358775</wp:posOffset>
-                </wp:positionH>
-                <wp:positionV relativeFrom="paragraph">
-                  <wp:posOffset>252730</wp:posOffset>
-                </wp:positionV>
-                <wp:extent cx="1360805" cy="478155"/>
-                <wp:effectExtent l="0" t="0" r="10795" b="17145"/>
-                <wp:wrapNone/>
-                <wp:docPr id="4" name="Ellipse 4"/>
-                <wp:cNvGraphicFramePr/>
-                <a:graphic xmlns:a="http://schemas.openxmlformats.org/drawingml/2006/main">
-                  <a:graphicData uri="http://schemas.microsoft.com/office/word/2010/wordprocessingShape">
-                    <wps:wsp>
-                      <wps:cNvSpPr/>
-                      <wps:spPr>
-                        <a:xfrm>
-                          <a:off x="0" y="0"/>
-                          <a:ext cx="1360805" cy="478155"/>
-                        </a:xfrm>
-                        <a:prstGeom prst="ellipse">
-                          <a:avLst/>
-                        </a:prstGeom>
-                      </wps:spPr>
-                      <wps:style>
-                        <a:lnRef idx="2">
-                          <a:schemeClr val="dk1"/>
-                        </a:lnRef>
-                        <a:fillRef idx="1">
-                          <a:schemeClr val="lt1"/>
-                        </a:fillRef>
-                        <a:effectRef idx="0">
-                          <a:schemeClr val="dk1"/>
-                        </a:effectRef>
-                        <a:fontRef idx="minor">
-                          <a:schemeClr val="dk1"/>
-                        </a:fontRef>
-                      </wps:style>
-                      <wps:bodyPr rot="0" spcFirstLastPara="0" vertOverflow="overflow" horzOverflow="overflow" vert="horz" wrap="square" lIns="91440" tIns="45720" rIns="91440" bIns="45720" numCol="1" spcCol="0" rtlCol="0" fromWordArt="0" anchor="ctr" anchorCtr="0" forceAA="0" compatLnSpc="1">
-                        <a:prstTxWarp prst="textNoShape">
-                          <a:avLst/>
-                        </a:prstTxWarp>
-                        <a:noAutofit/>
-                      </wps:bodyPr>
-                    </wps:wsp>
-                  </a:graphicData>
-                </a:graphic>
-              </wp:anchor>
-            </w:drawing>
-          </mc:Choice>
-          <mc:Fallback>
-            <w:pict>
-              <v:oval id="Ellipse 4" o:spid="_x0000_s1026" style="position:absolute;margin-left:28.25pt;margin-top:19.9pt;width:107.15pt;height:37.65pt;z-index:251663360;visibility:visible;mso-wrap-style:square;mso-wrap-distance-left:9pt;mso-wrap-distance-top:0;mso-wrap-distance-right:9pt;mso-wrap-distance-bottom:0;mso-position-horizontal:absolute;mso-position-horizontal-relative:text;mso-position-vertical:absolute;mso-position-vertical-relative:text;v-text-anchor:middle" o:gfxdata="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" fillcolor="white [3201]" strokecolor="black [3200]" strokeweight="2pt"/>
             </w:pict>
           </mc:Fallback>
         </mc:AlternateContent>
@@ -1812,7 +1532,21 @@
                                   <w14:bevel/>
                                 </w14:textOutline>
                               </w:rPr>
-                              <w:t>0…n</w:t>
+                              <w:t>1</w:t>
+                            </w:r>
+                            <w:r>
+                              <w:rPr>
+                                <w:color w:val="000000" w:themeColor="text1"/>
+                                <w:sz w:val="28"/>
+                                <w14:textOutline w14:w="9525" w14:cap="rnd" w14:cmpd="sng" w14:algn="ctr">
+                                  <w14:solidFill>
+                                    <w14:schemeClr w14:val="tx1"/>
+                                  </w14:solidFill>
+                                  <w14:prstDash w14:val="solid"/>
+                                  <w14:bevel/>
+                                </w14:textOutline>
+                              </w:rPr>
+                              <w:t>…n</w:t>
                             </w:r>
                           </w:p>
                         </w:txbxContent>
@@ -1837,7 +1571,7 @@
           </mc:Choice>
           <mc:Fallback>
             <w:pict>
-              <v:rect id="Rectangle 37" o:spid="_x0000_s1031" style="position:absolute;margin-left:391.7pt;margin-top:11.35pt;width:42pt;height:26.25pt;z-index:251711488;visibility:visible;mso-wrap-style:square;mso-width-percent:0;mso-height-percent:0;mso-wrap-distance-left:9pt;mso-wrap-distance-top:0;mso-wrap-distance-right:9pt;mso-wrap-distance-bottom:0;mso-position-horizontal:absolute;mso-position-horizontal-relative:text;mso-position-vertical:absolute;mso-position-vertical-relative:text;mso-width-percent:0;mso-height-percent:0;mso-width-relative:margin;mso-height-relative:margin;v-text-anchor:middle" o:gfxdata="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" filled="f" stroked="f" strokeweight="2pt">
+              <v:rect id="Rectangle 37" o:spid="_x0000_s1030" style="position:absolute;margin-left:391.7pt;margin-top:11.35pt;width:42pt;height:26.25pt;z-index:251711488;visibility:visible;mso-wrap-style:square;mso-width-percent:0;mso-height-percent:0;mso-wrap-distance-left:9pt;mso-wrap-distance-top:0;mso-wrap-distance-right:9pt;mso-wrap-distance-bottom:0;mso-position-horizontal:absolute;mso-position-horizontal-relative:text;mso-position-vertical:absolute;mso-position-vertical-relative:text;mso-width-percent:0;mso-height-percent:0;mso-width-relative:margin;mso-height-relative:margin;v-text-anchor:middle" o:gfxdata="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" filled="f" stroked="f" strokeweight="2pt">
                 <v:textbox>
                   <w:txbxContent>
                     <w:p>
@@ -1867,7 +1601,21 @@
                             <w14:bevel/>
                           </w14:textOutline>
                         </w:rPr>
-                        <w:t>0…n</w:t>
+                        <w:t>1</w:t>
+                      </w:r>
+                      <w:r>
+                        <w:rPr>
+                          <w:color w:val="000000" w:themeColor="text1"/>
+                          <w:sz w:val="28"/>
+                          <w14:textOutline w14:w="9525" w14:cap="rnd" w14:cmpd="sng" w14:algn="ctr">
+                            <w14:solidFill>
+                              <w14:schemeClr w14:val="tx1"/>
+                            </w14:solidFill>
+                            <w14:prstDash w14:val="solid"/>
+                            <w14:bevel/>
+                          </w14:textOutline>
+                        </w:rPr>
+                        <w:t>…n</w:t>
                       </w:r>
                     </w:p>
                   </w:txbxContent>
@@ -2004,122 +1752,6 @@
         <mc:AlternateContent>
           <mc:Choice Requires="wps">
             <w:drawing>
-              <wp:anchor distT="0" distB="0" distL="114300" distR="114300" simplePos="0" relativeHeight="251672576" behindDoc="0" locked="0" layoutInCell="1" allowOverlap="1" wp14:anchorId="4FB33E57" wp14:editId="2A6B5F8E">
-                <wp:simplePos x="0" y="0"/>
-                <wp:positionH relativeFrom="column">
-                  <wp:posOffset>2247443</wp:posOffset>
-                </wp:positionH>
-                <wp:positionV relativeFrom="paragraph">
-                  <wp:posOffset>23067</wp:posOffset>
-                </wp:positionV>
-                <wp:extent cx="903768" cy="297180"/>
-                <wp:effectExtent l="0" t="0" r="0" b="7620"/>
-                <wp:wrapNone/>
-                <wp:docPr id="9" name="Zone de texte 9"/>
-                <wp:cNvGraphicFramePr/>
-                <a:graphic xmlns:a="http://schemas.openxmlformats.org/drawingml/2006/main">
-                  <a:graphicData uri="http://schemas.microsoft.com/office/word/2010/wordprocessingShape">
-                    <wps:wsp>
-                      <wps:cNvSpPr txBox="1"/>
-                      <wps:spPr>
-                        <a:xfrm>
-                          <a:off x="0" y="0"/>
-                          <a:ext cx="903768" cy="297180"/>
-                        </a:xfrm>
-                        <a:prstGeom prst="rect">
-                          <a:avLst/>
-                        </a:prstGeom>
-                        <a:solidFill>
-                          <a:schemeClr val="lt1"/>
-                        </a:solidFill>
-                        <a:ln w="6350">
-                          <a:noFill/>
-                        </a:ln>
-                        <a:effectLst/>
-                      </wps:spPr>
-                      <wps:style>
-                        <a:lnRef idx="0">
-                          <a:schemeClr val="accent1"/>
-                        </a:lnRef>
-                        <a:fillRef idx="0">
-                          <a:schemeClr val="accent1"/>
-                        </a:fillRef>
-                        <a:effectRef idx="0">
-                          <a:schemeClr val="accent1"/>
-                        </a:effectRef>
-                        <a:fontRef idx="minor">
-                          <a:schemeClr val="dk1"/>
-                        </a:fontRef>
-                      </wps:style>
-                      <wps:txbx>
-                        <w:txbxContent>
-                          <w:p>
-                            <w:pPr>
-                              <w:rPr>
-                                <w:sz w:val="28"/>
-                                <w:szCs w:val="28"/>
-                              </w:rPr>
-                            </w:pPr>
-                            <w:r>
-                              <w:rPr>
-                                <w:sz w:val="28"/>
-                                <w:szCs w:val="28"/>
-                              </w:rPr>
-                              <w:t>Consulter</w:t>
-                            </w:r>
-                          </w:p>
-                        </w:txbxContent>
-                      </wps:txbx>
-                      <wps:bodyPr rot="0" spcFirstLastPara="0" vertOverflow="overflow" horzOverflow="overflow" vert="horz" wrap="square" lIns="91440" tIns="45720" rIns="91440" bIns="45720" numCol="1" spcCol="0" rtlCol="0" fromWordArt="0" anchor="t" anchorCtr="0" forceAA="0" compatLnSpc="1">
-                        <a:prstTxWarp prst="textNoShape">
-                          <a:avLst/>
-                        </a:prstTxWarp>
-                        <a:noAutofit/>
-                      </wps:bodyPr>
-                    </wps:wsp>
-                  </a:graphicData>
-                </a:graphic>
-                <wp14:sizeRelH relativeFrom="margin">
-                  <wp14:pctWidth>0</wp14:pctWidth>
-                </wp14:sizeRelH>
-              </wp:anchor>
-            </w:drawing>
-          </mc:Choice>
-          <mc:Fallback>
-            <w:pict>
-              <v:shape id="Zone de texte 9" o:spid="_x0000_s1033" type="#_x0000_t202" style="position:absolute;margin-left:176.95pt;margin-top:1.8pt;width:71.15pt;height:23.4pt;z-index:251672576;visibility:visible;mso-wrap-style:square;mso-width-percent:0;mso-wrap-distance-left:9pt;mso-wrap-distance-top:0;mso-wrap-distance-right:9pt;mso-wrap-distance-bottom:0;mso-position-horizontal:absolute;mso-position-horizontal-relative:text;mso-position-vertical:absolute;mso-position-vertical-relative:text;mso-width-percent:0;mso-width-relative:margin;v-text-anchor:top" o:gfxdata="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" fillcolor="white [3201]" stroked="f" strokeweight=".5pt">
-                <v:textbox>
-                  <w:txbxContent>
-                    <w:p>
-                      <w:pPr>
-                        <w:rPr>
-                          <w:sz w:val="28"/>
-                          <w:szCs w:val="28"/>
-                        </w:rPr>
-                      </w:pPr>
-                      <w:r>
-                        <w:rPr>
-                          <w:sz w:val="28"/>
-                          <w:szCs w:val="28"/>
-                        </w:rPr>
-                        <w:t>Consulter</w:t>
-                      </w:r>
-                    </w:p>
-                  </w:txbxContent>
-                </v:textbox>
-              </v:shape>
-            </w:pict>
-          </mc:Fallback>
-        </mc:AlternateContent>
-      </w:r>
-      <w:r>
-        <w:rPr>
-          <w:noProof/>
-          <w:lang w:eastAsia="fr-FR"/>
-        </w:rPr>
-        <mc:AlternateContent>
-          <mc:Choice Requires="wps">
-            <w:drawing>
               <wp:anchor distT="0" distB="0" distL="114300" distR="114300" simplePos="0" relativeHeight="251661312" behindDoc="0" locked="0" layoutInCell="1" allowOverlap="1" wp14:anchorId="743D9D27" wp14:editId="7AC2E7D0">
                 <wp:simplePos x="0" y="0"/>
                 <wp:positionH relativeFrom="column">
@@ -2180,136 +1812,6 @@
         </mc:AlternateContent>
       </w:r>
     </w:p>
-    <w:tbl>
-      <w:tblPr>
-        <w:tblStyle w:val="Grilledutableau"/>
-        <w:tblpPr w:leftFromText="141" w:rightFromText="141" w:vertAnchor="text" w:horzAnchor="margin" w:tblpXSpec="center" w:tblpY="550"/>
-        <w:tblW w:w="0" w:type="auto"/>
-        <w:tblLook w:val="04A0" w:firstRow="1" w:lastRow="0" w:firstColumn="1" w:lastColumn="0" w:noHBand="0" w:noVBand="1"/>
-      </w:tblPr>
-      <w:tblGrid>
-        <w:gridCol w:w="2019"/>
-      </w:tblGrid>
-      <w:tr>
-        <w:trPr>
-          <w:trHeight w:val="463"/>
-        </w:trPr>
-        <w:tc>
-          <w:tcPr>
-            <w:tcW w:w="2019" w:type="dxa"/>
-          </w:tcPr>
-          <w:p>
-            <w:pPr>
-              <w:rPr>
-                <w:sz w:val="28"/>
-                <w:szCs w:val="28"/>
-              </w:rPr>
-            </w:pPr>
-            <w:r>
-              <w:rPr>
-                <w:sz w:val="28"/>
-                <w:szCs w:val="28"/>
-              </w:rPr>
-              <w:t>Catalogue</w:t>
-            </w:r>
-          </w:p>
-        </w:tc>
-      </w:tr>
-      <w:tr>
-        <w:trPr>
-          <w:trHeight w:val="526"/>
-        </w:trPr>
-        <w:tc>
-          <w:tcPr>
-            <w:tcW w:w="2019" w:type="dxa"/>
-          </w:tcPr>
-          <w:p>
-            <w:pPr>
-              <w:rPr>
-                <w:sz w:val="28"/>
-                <w:szCs w:val="28"/>
-                <w:u w:val="single"/>
-              </w:rPr>
-            </w:pPr>
-            <w:r>
-              <w:rPr>
-                <w:noProof/>
-                <w:sz w:val="28"/>
-                <w:szCs w:val="28"/>
-                <w:u w:val="single"/>
-                <w:lang w:eastAsia="fr-FR"/>
-              </w:rPr>
-              <mc:AlternateContent>
-                <mc:Choice Requires="wps">
-                  <w:drawing>
-                    <wp:anchor distT="0" distB="0" distL="114300" distR="114300" simplePos="0" relativeHeight="251691008" behindDoc="0" locked="0" layoutInCell="1" allowOverlap="1" wp14:anchorId="11544FCC" wp14:editId="6A8601B9">
-                      <wp:simplePos x="0" y="0"/>
-                      <wp:positionH relativeFrom="column">
-                        <wp:posOffset>534640</wp:posOffset>
-                      </wp:positionH>
-                      <wp:positionV relativeFrom="paragraph">
-                        <wp:posOffset>330436</wp:posOffset>
-                      </wp:positionV>
-                      <wp:extent cx="63707" cy="520996"/>
-                      <wp:effectExtent l="0" t="0" r="31750" b="12700"/>
-                      <wp:wrapNone/>
-                      <wp:docPr id="25" name="Connecteur droit 25"/>
-                      <wp:cNvGraphicFramePr/>
-                      <a:graphic xmlns:a="http://schemas.openxmlformats.org/drawingml/2006/main">
-                        <a:graphicData uri="http://schemas.microsoft.com/office/word/2010/wordprocessingShape">
-                          <wps:wsp>
-                            <wps:cNvCnPr/>
-                            <wps:spPr>
-                              <a:xfrm>
-                                <a:off x="0" y="0"/>
-                                <a:ext cx="63707" cy="520996"/>
-                              </a:xfrm>
-                              <a:prstGeom prst="line">
-                                <a:avLst/>
-                              </a:prstGeom>
-                            </wps:spPr>
-                            <wps:style>
-                              <a:lnRef idx="1">
-                                <a:schemeClr val="dk1"/>
-                              </a:lnRef>
-                              <a:fillRef idx="0">
-                                <a:schemeClr val="dk1"/>
-                              </a:fillRef>
-                              <a:effectRef idx="0">
-                                <a:schemeClr val="dk1"/>
-                              </a:effectRef>
-                              <a:fontRef idx="minor">
-                                <a:schemeClr val="tx1"/>
-                              </a:fontRef>
-                            </wps:style>
-                            <wps:bodyPr/>
-                          </wps:wsp>
-                        </a:graphicData>
-                      </a:graphic>
-                    </wp:anchor>
-                  </w:drawing>
-                </mc:Choice>
-                <mc:Fallback>
-                  <w:pict>
-                    <v:line id="Connecteur droit 25" o:spid="_x0000_s1026" style="position:absolute;z-index:251691008;visibility:visible;mso-wrap-style:square;mso-wrap-distance-left:9pt;mso-wrap-distance-top:0;mso-wrap-distance-right:9pt;mso-wrap-distance-bottom:0;mso-position-horizontal:absolute;mso-position-horizontal-relative:text;mso-position-vertical:absolute;mso-position-vertical-relative:text" from="42.1pt,26pt" to="47.1pt,67pt" o:gfxdata="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" strokecolor="black [3040]"/>
-                  </w:pict>
-                </mc:Fallback>
-              </mc:AlternateContent>
-            </w:r>
-            <w:proofErr w:type="spellStart"/>
-            <w:r>
-              <w:rPr>
-                <w:sz w:val="28"/>
-                <w:szCs w:val="28"/>
-                <w:u w:val="single"/>
-              </w:rPr>
-              <w:t>Nom_catalogue</w:t>
-            </w:r>
-            <w:proofErr w:type="spellEnd"/>
-          </w:p>
-        </w:tc>
-      </w:tr>
-    </w:tbl>
     <w:tbl>
       <w:tblPr>
         <w:tblStyle w:val="Grilledutableau"/>
@@ -2478,7 +1980,7 @@
                                   <w14:bevel/>
                                 </w14:textOutline>
                               </w:rPr>
-                              <w:t>1…1</w:t>
+                              <w:t>0..n</w:t>
                             </w:r>
                           </w:p>
                         </w:txbxContent>
@@ -2503,7 +2005,7 @@
           </mc:Choice>
           <mc:Fallback>
             <w:pict>
-              <v:rect id="Rectangle 38" o:spid="_x0000_s1034" style="position:absolute;margin-left:54.55pt;margin-top:5.1pt;width:40.3pt;height:30.4pt;z-index:251713536;visibility:visible;mso-wrap-style:square;mso-width-percent:0;mso-height-percent:0;mso-wrap-distance-left:9pt;mso-wrap-distance-top:0;mso-wrap-distance-right:9pt;mso-wrap-distance-bottom:0;mso-position-horizontal:absolute;mso-position-horizontal-relative:text;mso-position-vertical:absolute;mso-position-vertical-relative:text;mso-width-percent:0;mso-height-percent:0;mso-width-relative:margin;mso-height-relative:margin;v-text-anchor:middle" o:gfxdata="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" filled="f" stroked="f" strokeweight="2pt">
+              <v:rect id="Rectangle 38" o:spid="_x0000_s1032" style="position:absolute;margin-left:54.55pt;margin-top:5.1pt;width:40.3pt;height:30.4pt;z-index:251713536;visibility:visible;mso-wrap-style:square;mso-width-percent:0;mso-height-percent:0;mso-wrap-distance-left:9pt;mso-wrap-distance-top:0;mso-wrap-distance-right:9pt;mso-wrap-distance-bottom:0;mso-position-horizontal:absolute;mso-position-horizontal-relative:text;mso-position-vertical:absolute;mso-position-vertical-relative:text;mso-width-percent:0;mso-height-percent:0;mso-width-relative:margin;mso-height-relative:margin;v-text-anchor:middle" o:gfxdata="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" filled="f" stroked="f" strokeweight="2pt">
                 <v:textbox>
                   <w:txbxContent>
                     <w:p>
@@ -2533,305 +2035,7 @@
                             <w14:bevel/>
                           </w14:textOutline>
                         </w:rPr>
-                        <w:t>1…1</w:t>
-                      </w:r>
-                    </w:p>
-                  </w:txbxContent>
-                </v:textbox>
-              </v:rect>
-            </w:pict>
-          </mc:Fallback>
-        </mc:AlternateContent>
-      </w:r>
-      <w:r>
-        <w:rPr>
-          <w:noProof/>
-          <w:u w:val="single"/>
-          <w:lang w:eastAsia="fr-FR"/>
-        </w:rPr>
-        <mc:AlternateContent>
-          <mc:Choice Requires="wps">
-            <w:drawing>
-              <wp:anchor distT="0" distB="0" distL="114300" distR="114300" simplePos="0" relativeHeight="251709440" behindDoc="0" locked="0" layoutInCell="1" allowOverlap="1" wp14:anchorId="696D00ED" wp14:editId="15C969B4">
-                <wp:simplePos x="0" y="0"/>
-                <wp:positionH relativeFrom="column">
-                  <wp:posOffset>2727960</wp:posOffset>
-                </wp:positionH>
-                <wp:positionV relativeFrom="paragraph">
-                  <wp:posOffset>55880</wp:posOffset>
-                </wp:positionV>
-                <wp:extent cx="533400" cy="333375"/>
-                <wp:effectExtent l="0" t="0" r="0" b="0"/>
-                <wp:wrapNone/>
-                <wp:docPr id="36" name="Rectangle 36"/>
-                <wp:cNvGraphicFramePr/>
-                <a:graphic xmlns:a="http://schemas.openxmlformats.org/drawingml/2006/main">
-                  <a:graphicData uri="http://schemas.microsoft.com/office/word/2010/wordprocessingShape">
-                    <wps:wsp>
-                      <wps:cNvSpPr/>
-                      <wps:spPr>
-                        <a:xfrm>
-                          <a:off x="0" y="0"/>
-                          <a:ext cx="533400" cy="333375"/>
-                        </a:xfrm>
-                        <a:prstGeom prst="rect">
-                          <a:avLst/>
-                        </a:prstGeom>
-                        <a:noFill/>
-                        <a:ln>
-                          <a:noFill/>
-                        </a:ln>
-                      </wps:spPr>
-                      <wps:style>
-                        <a:lnRef idx="2">
-                          <a:schemeClr val="accent1">
-                            <a:shade val="50000"/>
-                          </a:schemeClr>
-                        </a:lnRef>
-                        <a:fillRef idx="1">
-                          <a:schemeClr val="accent1"/>
-                        </a:fillRef>
-                        <a:effectRef idx="0">
-                          <a:schemeClr val="accent1"/>
-                        </a:effectRef>
-                        <a:fontRef idx="minor">
-                          <a:schemeClr val="lt1"/>
-                        </a:fontRef>
-                      </wps:style>
-                      <wps:txbx>
-                        <w:txbxContent>
-                          <w:p>
-                            <w:pPr>
-                              <w:jc w:val="center"/>
-                              <w:rPr>
-                                <w:color w:val="000000" w:themeColor="text1"/>
-                                <w:sz w:val="28"/>
-                                <w14:textOutline w14:w="9525" w14:cap="rnd" w14:cmpd="sng" w14:algn="ctr">
-                                  <w14:solidFill>
-                                    <w14:schemeClr w14:val="tx1"/>
-                                  </w14:solidFill>
-                                  <w14:prstDash w14:val="solid"/>
-                                  <w14:bevel/>
-                                </w14:textOutline>
-                              </w:rPr>
-                            </w:pPr>
-                            <w:r>
-                              <w:rPr>
-                                <w:color w:val="000000" w:themeColor="text1"/>
-                                <w:sz w:val="28"/>
-                                <w14:textOutline w14:w="9525" w14:cap="rnd" w14:cmpd="sng" w14:algn="ctr">
-                                  <w14:solidFill>
-                                    <w14:schemeClr w14:val="tx1"/>
-                                  </w14:solidFill>
-                                  <w14:prstDash w14:val="solid"/>
-                                  <w14:bevel/>
-                                </w14:textOutline>
-                              </w:rPr>
-                              <w:t>1…1</w:t>
-                            </w:r>
-                          </w:p>
-                        </w:txbxContent>
-                      </wps:txbx>
-                      <wps:bodyPr rot="0" spcFirstLastPara="0" vertOverflow="overflow" horzOverflow="overflow" vert="horz" wrap="square" lIns="91440" tIns="45720" rIns="91440" bIns="45720" numCol="1" spcCol="0" rtlCol="0" fromWordArt="0" anchor="ctr" anchorCtr="0" forceAA="0" compatLnSpc="1">
-                        <a:prstTxWarp prst="textNoShape">
-                          <a:avLst/>
-                        </a:prstTxWarp>
-                        <a:noAutofit/>
-                      </wps:bodyPr>
-                    </wps:wsp>
-                  </a:graphicData>
-                </a:graphic>
-                <wp14:sizeRelH relativeFrom="margin">
-                  <wp14:pctWidth>0</wp14:pctWidth>
-                </wp14:sizeRelH>
-                <wp14:sizeRelV relativeFrom="margin">
-                  <wp14:pctHeight>0</wp14:pctHeight>
-                </wp14:sizeRelV>
-              </wp:anchor>
-            </w:drawing>
-          </mc:Choice>
-          <mc:Fallback>
-            <w:pict>
-              <v:rect id="Rectangle 36" o:spid="_x0000_s1035" style="position:absolute;margin-left:214.8pt;margin-top:4.4pt;width:42pt;height:26.25pt;z-index:251709440;visibility:visible;mso-wrap-style:square;mso-width-percent:0;mso-height-percent:0;mso-wrap-distance-left:9pt;mso-wrap-distance-top:0;mso-wrap-distance-right:9pt;mso-wrap-distance-bottom:0;mso-position-horizontal:absolute;mso-position-horizontal-relative:text;mso-position-vertical:absolute;mso-position-vertical-relative:text;mso-width-percent:0;mso-height-percent:0;mso-width-relative:margin;mso-height-relative:margin;v-text-anchor:middle" o:gfxdata="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" filled="f" stroked="f" strokeweight="2pt">
-                <v:textbox>
-                  <w:txbxContent>
-                    <w:p>
-                      <w:pPr>
-                        <w:jc w:val="center"/>
-                        <w:rPr>
-                          <w:color w:val="000000" w:themeColor="text1"/>
-                          <w:sz w:val="28"/>
-                          <w14:textOutline w14:w="9525" w14:cap="rnd" w14:cmpd="sng" w14:algn="ctr">
-                            <w14:solidFill>
-                              <w14:schemeClr w14:val="tx1"/>
-                            </w14:solidFill>
-                            <w14:prstDash w14:val="solid"/>
-                            <w14:bevel/>
-                          </w14:textOutline>
-                        </w:rPr>
-                      </w:pPr>
-                      <w:r>
-                        <w:rPr>
-                          <w:color w:val="000000" w:themeColor="text1"/>
-                          <w:sz w:val="28"/>
-                          <w14:textOutline w14:w="9525" w14:cap="rnd" w14:cmpd="sng" w14:algn="ctr">
-                            <w14:solidFill>
-                              <w14:schemeClr w14:val="tx1"/>
-                            </w14:solidFill>
-                            <w14:prstDash w14:val="solid"/>
-                            <w14:bevel/>
-                          </w14:textOutline>
-                        </w:rPr>
-                        <w:t>1…1</w:t>
-                      </w:r>
-                    </w:p>
-                  </w:txbxContent>
-                </v:textbox>
-              </v:rect>
-            </w:pict>
-          </mc:Fallback>
-        </mc:AlternateContent>
-      </w:r>
-      <w:r>
-        <w:rPr>
-          <w:noProof/>
-          <w:u w:val="single"/>
-          <w:lang w:eastAsia="fr-FR"/>
-        </w:rPr>
-        <mc:AlternateContent>
-          <mc:Choice Requires="wps">
-            <w:drawing>
-              <wp:anchor distT="0" distB="0" distL="114300" distR="114300" simplePos="0" relativeHeight="251707392" behindDoc="0" locked="0" layoutInCell="1" allowOverlap="1" wp14:anchorId="6BB5D652" wp14:editId="39EC0B37">
-                <wp:simplePos x="0" y="0"/>
-                <wp:positionH relativeFrom="column">
-                  <wp:posOffset>2928620</wp:posOffset>
-                </wp:positionH>
-                <wp:positionV relativeFrom="paragraph">
-                  <wp:posOffset>1112520</wp:posOffset>
-                </wp:positionV>
-                <wp:extent cx="533400" cy="333375"/>
-                <wp:effectExtent l="0" t="0" r="0" b="0"/>
-                <wp:wrapNone/>
-                <wp:docPr id="35" name="Rectangle 35"/>
-                <wp:cNvGraphicFramePr/>
-                <a:graphic xmlns:a="http://schemas.openxmlformats.org/drawingml/2006/main">
-                  <a:graphicData uri="http://schemas.microsoft.com/office/word/2010/wordprocessingShape">
-                    <wps:wsp>
-                      <wps:cNvSpPr/>
-                      <wps:spPr>
-                        <a:xfrm>
-                          <a:off x="0" y="0"/>
-                          <a:ext cx="533400" cy="333375"/>
-                        </a:xfrm>
-                        <a:prstGeom prst="rect">
-                          <a:avLst/>
-                        </a:prstGeom>
-                        <a:noFill/>
-                        <a:ln>
-                          <a:noFill/>
-                        </a:ln>
-                      </wps:spPr>
-                      <wps:style>
-                        <a:lnRef idx="2">
-                          <a:schemeClr val="accent1">
-                            <a:shade val="50000"/>
-                          </a:schemeClr>
-                        </a:lnRef>
-                        <a:fillRef idx="1">
-                          <a:schemeClr val="accent1"/>
-                        </a:fillRef>
-                        <a:effectRef idx="0">
-                          <a:schemeClr val="accent1"/>
-                        </a:effectRef>
-                        <a:fontRef idx="minor">
-                          <a:schemeClr val="lt1"/>
-                        </a:fontRef>
-                      </wps:style>
-                      <wps:txbx>
-                        <w:txbxContent>
-                          <w:p>
-                            <w:pPr>
-                              <w:jc w:val="center"/>
-                              <w:rPr>
-                                <w:color w:val="000000" w:themeColor="text1"/>
-                                <w:sz w:val="28"/>
-                                <w14:textOutline w14:w="9525" w14:cap="rnd" w14:cmpd="sng" w14:algn="ctr">
-                                  <w14:solidFill>
-                                    <w14:schemeClr w14:val="tx1"/>
-                                  </w14:solidFill>
-                                  <w14:prstDash w14:val="solid"/>
-                                  <w14:bevel/>
-                                </w14:textOutline>
-                              </w:rPr>
-                            </w:pPr>
-                            <w:r>
-                              <w:rPr>
-                                <w:color w:val="000000" w:themeColor="text1"/>
-                                <w:sz w:val="28"/>
-                                <w14:textOutline w14:w="9525" w14:cap="rnd" w14:cmpd="sng" w14:algn="ctr">
-                                  <w14:solidFill>
-                                    <w14:schemeClr w14:val="tx1"/>
-                                  </w14:solidFill>
-                                  <w14:prstDash w14:val="solid"/>
-                                  <w14:bevel/>
-                                </w14:textOutline>
-                              </w:rPr>
-                              <w:t>1…1</w:t>
-                            </w:r>
-                          </w:p>
-                        </w:txbxContent>
-                      </wps:txbx>
-                      <wps:bodyPr rot="0" spcFirstLastPara="0" vertOverflow="overflow" horzOverflow="overflow" vert="horz" wrap="square" lIns="91440" tIns="45720" rIns="91440" bIns="45720" numCol="1" spcCol="0" rtlCol="0" fromWordArt="0" anchor="ctr" anchorCtr="0" forceAA="0" compatLnSpc="1">
-                        <a:prstTxWarp prst="textNoShape">
-                          <a:avLst/>
-                        </a:prstTxWarp>
-                        <a:noAutofit/>
-                      </wps:bodyPr>
-                    </wps:wsp>
-                  </a:graphicData>
-                </a:graphic>
-                <wp14:sizeRelH relativeFrom="margin">
-                  <wp14:pctWidth>0</wp14:pctWidth>
-                </wp14:sizeRelH>
-                <wp14:sizeRelV relativeFrom="margin">
-                  <wp14:pctHeight>0</wp14:pctHeight>
-                </wp14:sizeRelV>
-              </wp:anchor>
-            </w:drawing>
-          </mc:Choice>
-          <mc:Fallback>
-            <w:pict>
-              <v:rect id="Rectangle 35" o:spid="_x0000_s1036" style="position:absolute;margin-left:230.6pt;margin-top:87.6pt;width:42pt;height:26.25pt;z-index:251707392;visibility:visible;mso-wrap-style:square;mso-width-percent:0;mso-height-percent:0;mso-wrap-distance-left:9pt;mso-wrap-distance-top:0;mso-wrap-distance-right:9pt;mso-wrap-distance-bottom:0;mso-position-horizontal:absolute;mso-position-horizontal-relative:text;mso-position-vertical:absolute;mso-position-vertical-relative:text;mso-width-percent:0;mso-height-percent:0;mso-width-relative:margin;mso-height-relative:margin;v-text-anchor:middle" o:gfxdata="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" filled="f" stroked="f" strokeweight="2pt">
-                <v:textbox>
-                  <w:txbxContent>
-                    <w:p>
-                      <w:pPr>
-                        <w:jc w:val="center"/>
-                        <w:rPr>
-                          <w:color w:val="000000" w:themeColor="text1"/>
-                          <w:sz w:val="28"/>
-                          <w14:textOutline w14:w="9525" w14:cap="rnd" w14:cmpd="sng" w14:algn="ctr">
-                            <w14:solidFill>
-                              <w14:schemeClr w14:val="tx1"/>
-                            </w14:solidFill>
-                            <w14:prstDash w14:val="solid"/>
-                            <w14:bevel/>
-                          </w14:textOutline>
-                        </w:rPr>
-                      </w:pPr>
-                      <w:r>
-                        <w:rPr>
-                          <w:color w:val="000000" w:themeColor="text1"/>
-                          <w:sz w:val="28"/>
-                          <w14:textOutline w14:w="9525" w14:cap="rnd" w14:cmpd="sng" w14:algn="ctr">
-                            <w14:solidFill>
-                              <w14:schemeClr w14:val="tx1"/>
-                            </w14:solidFill>
-                            <w14:prstDash w14:val="solid"/>
-                            <w14:bevel/>
-                          </w14:textOutline>
-                        </w:rPr>
-                        <w:t>1…1</w:t>
+                        <w:t>0..n</w:t>
                       </w:r>
                     </w:p>
                   </w:txbxContent>
@@ -2899,68 +2103,6 @@
           <mc:Fallback>
             <w:pict>
               <v:line id="Connecteur droit 20" o:spid="_x0000_s1026" style="position:absolute;z-index:251686912;visibility:visible;mso-wrap-style:square;mso-wrap-distance-left:9pt;mso-wrap-distance-top:0;mso-wrap-distance-right:9pt;mso-wrap-distance-bottom:0;mso-position-horizontal:absolute;mso-position-horizontal-relative:text;mso-position-vertical:absolute;mso-position-vertical-relative:text" from="46.35pt,12.35pt" to="46.35pt,28.25pt" o:gfxdata="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" strokecolor="black [3040]"/>
-            </w:pict>
-          </mc:Fallback>
-        </mc:AlternateContent>
-      </w:r>
-      <w:r>
-        <w:rPr>
-          <w:noProof/>
-          <w:lang w:eastAsia="fr-FR"/>
-        </w:rPr>
-        <mc:AlternateContent>
-          <mc:Choice Requires="wps">
-            <w:drawing>
-              <wp:anchor distT="0" distB="0" distL="114300" distR="114300" simplePos="0" relativeHeight="251684864" behindDoc="0" locked="0" layoutInCell="1" allowOverlap="1" wp14:anchorId="6A334C47" wp14:editId="4D0233EE">
-                <wp:simplePos x="0" y="0"/>
-                <wp:positionH relativeFrom="column">
-                  <wp:posOffset>2704642</wp:posOffset>
-                </wp:positionH>
-                <wp:positionV relativeFrom="paragraph">
-                  <wp:posOffset>82314</wp:posOffset>
-                </wp:positionV>
-                <wp:extent cx="21265" cy="276756"/>
-                <wp:effectExtent l="0" t="0" r="36195" b="28575"/>
-                <wp:wrapNone/>
-                <wp:docPr id="18" name="Connecteur droit 18"/>
-                <wp:cNvGraphicFramePr/>
-                <a:graphic xmlns:a="http://schemas.openxmlformats.org/drawingml/2006/main">
-                  <a:graphicData uri="http://schemas.microsoft.com/office/word/2010/wordprocessingShape">
-                    <wps:wsp>
-                      <wps:cNvCnPr/>
-                      <wps:spPr>
-                        <a:xfrm>
-                          <a:off x="0" y="0"/>
-                          <a:ext cx="21265" cy="276756"/>
-                        </a:xfrm>
-                        <a:prstGeom prst="line">
-                          <a:avLst/>
-                        </a:prstGeom>
-                      </wps:spPr>
-                      <wps:style>
-                        <a:lnRef idx="1">
-                          <a:schemeClr val="dk1"/>
-                        </a:lnRef>
-                        <a:fillRef idx="0">
-                          <a:schemeClr val="dk1"/>
-                        </a:fillRef>
-                        <a:effectRef idx="0">
-                          <a:schemeClr val="dk1"/>
-                        </a:effectRef>
-                        <a:fontRef idx="minor">
-                          <a:schemeClr val="tx1"/>
-                        </a:fontRef>
-                      </wps:style>
-                      <wps:bodyPr/>
-                    </wps:wsp>
-                  </a:graphicData>
-                </a:graphic>
-              </wp:anchor>
-            </w:drawing>
-          </mc:Choice>
-          <mc:Fallback>
-            <w:pict>
-              <v:line id="Connecteur droit 18" o:spid="_x0000_s1026" style="position:absolute;z-index:251684864;visibility:visible;mso-wrap-style:square;mso-wrap-distance-left:9pt;mso-wrap-distance-top:0;mso-wrap-distance-right:9pt;mso-wrap-distance-bottom:0;mso-position-horizontal:absolute;mso-position-horizontal-relative:text;mso-position-vertical:absolute;mso-position-vertical-relative:text" from="212.95pt,6.5pt" to="214.6pt,28.3pt" o:gfxdata="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" strokecolor="black [3040]"/>
             </w:pict>
           </mc:Fallback>
         </mc:AlternateContent>
@@ -3061,7 +2203,11 @@
           </mc:Choice>
           <mc:Fallback>
             <w:pict>
-              <v:shape id="Zone de texte 14" o:spid="_x0000_s1037" type="#_x0000_t202" style="position:absolute;margin-left:386.25pt;margin-top:98.6pt;width:62.75pt;height:27.65pt;z-index:251680768;visibility:visible;mso-wrap-style:square;mso-height-percent:0;mso-wrap-distance-left:9pt;mso-wrap-distance-top:0;mso-wrap-distance-right:9pt;mso-wrap-distance-bottom:0;mso-position-horizontal:absolute;mso-position-horizontal-relative:text;mso-position-vertical:absolute;mso-position-vertical-relative:text;mso-height-percent:0;mso-height-relative:margin;v-text-anchor:top" o:gfxdata="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" fillcolor="white [3201]" stroked="f" strokeweight=".5pt">
+              <v:shapetype id="_x0000_t202" coordsize="21600,21600" o:spt="202" path="m,l,21600r21600,l21600,xe">
+                <v:stroke joinstyle="miter"/>
+                <v:path gradientshapeok="t" o:connecttype="rect"/>
+              </v:shapetype>
+              <v:shape id="Zone de texte 14" o:spid="_x0000_s1033" type="#_x0000_t202" style="position:absolute;margin-left:386.25pt;margin-top:98.6pt;width:62.75pt;height:27.65pt;z-index:251680768;visibility:visible;mso-wrap-style:square;mso-height-percent:0;mso-wrap-distance-left:9pt;mso-wrap-distance-top:0;mso-wrap-distance-right:9pt;mso-wrap-distance-bottom:0;mso-position-horizontal:absolute;mso-position-horizontal-relative:text;mso-position-vertical:absolute;mso-position-vertical-relative:text;mso-height-percent:0;mso-height-relative:margin;v-text-anchor:top" o:gfxdata="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" fillcolor="white [3201]" stroked="f" strokeweight=".5pt">
                 <v:textbox>
                   <w:txbxContent>
                     <w:p>
@@ -3346,234 +2492,6 @@
     <w:tbl>
       <w:tblPr>
         <w:tblStyle w:val="Grilledutableau"/>
-        <w:tblpPr w:leftFromText="141" w:rightFromText="141" w:vertAnchor="text" w:horzAnchor="margin" w:tblpY="3933"/>
-        <w:tblOverlap w:val="never"/>
-        <w:tblW w:w="0" w:type="auto"/>
-        <w:tblLook w:val="04A0" w:firstRow="1" w:lastRow="0" w:firstColumn="1" w:lastColumn="0" w:noHBand="0" w:noVBand="1"/>
-      </w:tblPr>
-      <w:tblGrid>
-        <w:gridCol w:w="1988"/>
-      </w:tblGrid>
-      <w:tr>
-        <w:trPr>
-          <w:trHeight w:val="394"/>
-        </w:trPr>
-        <w:tc>
-          <w:tcPr>
-            <w:tcW w:w="1988" w:type="dxa"/>
-          </w:tcPr>
-          <w:p>
-            <w:pPr>
-              <w:rPr>
-                <w:sz w:val="28"/>
-                <w:szCs w:val="28"/>
-              </w:rPr>
-            </w:pPr>
-            <w:r>
-              <w:rPr>
-                <w:sz w:val="28"/>
-                <w:szCs w:val="28"/>
-              </w:rPr>
-              <w:t>Famille</w:t>
-            </w:r>
-          </w:p>
-        </w:tc>
-      </w:tr>
-      <w:tr>
-        <w:trPr>
-          <w:trHeight w:val="787"/>
-        </w:trPr>
-        <w:tc>
-          <w:tcPr>
-            <w:tcW w:w="1988" w:type="dxa"/>
-          </w:tcPr>
-          <w:p>
-            <w:pPr>
-              <w:rPr>
-                <w:sz w:val="28"/>
-                <w:szCs w:val="28"/>
-                <w:u w:val="single"/>
-              </w:rPr>
-            </w:pPr>
-            <w:r>
-              <w:rPr>
-                <w:noProof/>
-                <w:sz w:val="28"/>
-                <w:szCs w:val="28"/>
-                <w:u w:val="single"/>
-                <w:lang w:eastAsia="fr-FR"/>
-              </w:rPr>
-              <mc:AlternateContent>
-                <mc:Choice Requires="wps">
-                  <w:drawing>
-                    <wp:anchor distT="0" distB="0" distL="114300" distR="114300" simplePos="0" relativeHeight="251694080" behindDoc="0" locked="0" layoutInCell="1" allowOverlap="1" wp14:anchorId="48D6DECB" wp14:editId="762DEBCF">
-                      <wp:simplePos x="0" y="0"/>
-                      <wp:positionH relativeFrom="column">
-                        <wp:posOffset>1184186</wp:posOffset>
-                      </wp:positionH>
-                      <wp:positionV relativeFrom="paragraph">
-                        <wp:posOffset>129422</wp:posOffset>
-                      </wp:positionV>
-                      <wp:extent cx="1137684" cy="74428"/>
-                      <wp:effectExtent l="0" t="0" r="24765" b="20955"/>
-                      <wp:wrapNone/>
-                      <wp:docPr id="28" name="Connecteur droit 28"/>
-                      <wp:cNvGraphicFramePr/>
-                      <a:graphic xmlns:a="http://schemas.openxmlformats.org/drawingml/2006/main">
-                        <a:graphicData uri="http://schemas.microsoft.com/office/word/2010/wordprocessingShape">
-                          <wps:wsp>
-                            <wps:cNvCnPr/>
-                            <wps:spPr>
-                              <a:xfrm>
-                                <a:off x="0" y="0"/>
-                                <a:ext cx="1137684" cy="74428"/>
-                              </a:xfrm>
-                              <a:prstGeom prst="line">
-                                <a:avLst/>
-                              </a:prstGeom>
-                            </wps:spPr>
-                            <wps:style>
-                              <a:lnRef idx="1">
-                                <a:schemeClr val="dk1"/>
-                              </a:lnRef>
-                              <a:fillRef idx="0">
-                                <a:schemeClr val="dk1"/>
-                              </a:fillRef>
-                              <a:effectRef idx="0">
-                                <a:schemeClr val="dk1"/>
-                              </a:effectRef>
-                              <a:fontRef idx="minor">
-                                <a:schemeClr val="tx1"/>
-                              </a:fontRef>
-                            </wps:style>
-                            <wps:bodyPr/>
-                          </wps:wsp>
-                        </a:graphicData>
-                      </a:graphic>
-                    </wp:anchor>
-                  </w:drawing>
-                </mc:Choice>
-                <mc:Fallback>
-                  <w:pict>
-                    <v:line id="Connecteur droit 28" o:spid="_x0000_s1026" style="position:absolute;z-index:251694080;visibility:visible;mso-wrap-style:square;mso-wrap-distance-left:9pt;mso-wrap-distance-top:0;mso-wrap-distance-right:9pt;mso-wrap-distance-bottom:0;mso-position-horizontal:absolute;mso-position-horizontal-relative:text;mso-position-vertical:absolute;mso-position-vertical-relative:text" from="93.25pt,10.2pt" to="182.85pt,16.05pt" o:gfxdata="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" strokecolor="black [3040]"/>
-                  </w:pict>
-                </mc:Fallback>
-              </mc:AlternateContent>
-            </w:r>
-            <w:proofErr w:type="spellStart"/>
-            <w:r>
-              <w:rPr>
-                <w:sz w:val="28"/>
-                <w:szCs w:val="28"/>
-                <w:u w:val="single"/>
-              </w:rPr>
-              <w:t>Code_famille</w:t>
-            </w:r>
-            <w:proofErr w:type="spellEnd"/>
-          </w:p>
-          <w:p>
-            <w:pPr>
-              <w:rPr>
-                <w:sz w:val="28"/>
-                <w:szCs w:val="28"/>
-              </w:rPr>
-            </w:pPr>
-            <w:r>
-              <w:rPr>
-                <w:sz w:val="28"/>
-                <w:szCs w:val="28"/>
-              </w:rPr>
-              <w:t>Libelle</w:t>
-            </w:r>
-          </w:p>
-        </w:tc>
-      </w:tr>
-    </w:tbl>
-    <w:tbl>
-      <w:tblPr>
-        <w:tblStyle w:val="Grilledutableau"/>
-        <w:tblpPr w:leftFromText="141" w:rightFromText="141" w:vertAnchor="text" w:horzAnchor="margin" w:tblpXSpec="right" w:tblpY="4251"/>
-        <w:tblW w:w="0" w:type="auto"/>
-        <w:tblLook w:val="04A0" w:firstRow="1" w:lastRow="0" w:firstColumn="1" w:lastColumn="0" w:noHBand="0" w:noVBand="1"/>
-      </w:tblPr>
-      <w:tblGrid>
-        <w:gridCol w:w="2140"/>
-      </w:tblGrid>
-      <w:tr>
-        <w:trPr>
-          <w:trHeight w:val="410"/>
-        </w:trPr>
-        <w:tc>
-          <w:tcPr>
-            <w:tcW w:w="2140" w:type="dxa"/>
-          </w:tcPr>
-          <w:p>
-            <w:pPr>
-              <w:rPr>
-                <w:sz w:val="28"/>
-                <w:szCs w:val="28"/>
-              </w:rPr>
-            </w:pPr>
-            <w:proofErr w:type="spellStart"/>
-            <w:r>
-              <w:rPr>
-                <w:sz w:val="28"/>
-                <w:szCs w:val="28"/>
-              </w:rPr>
-              <w:t>Categorie</w:t>
-            </w:r>
-            <w:proofErr w:type="spellEnd"/>
-          </w:p>
-        </w:tc>
-      </w:tr>
-      <w:tr>
-        <w:trPr>
-          <w:trHeight w:val="820"/>
-        </w:trPr>
-        <w:tc>
-          <w:tcPr>
-            <w:tcW w:w="2140" w:type="dxa"/>
-          </w:tcPr>
-          <w:p>
-            <w:pPr>
-              <w:rPr>
-                <w:sz w:val="28"/>
-                <w:szCs w:val="28"/>
-                <w:u w:val="single"/>
-              </w:rPr>
-            </w:pPr>
-            <w:proofErr w:type="spellStart"/>
-            <w:r>
-              <w:rPr>
-                <w:sz w:val="28"/>
-                <w:szCs w:val="28"/>
-                <w:u w:val="single"/>
-              </w:rPr>
-              <w:t>Code_categorie</w:t>
-            </w:r>
-            <w:proofErr w:type="spellEnd"/>
-          </w:p>
-          <w:p>
-            <w:pPr>
-              <w:rPr>
-                <w:sz w:val="28"/>
-                <w:szCs w:val="28"/>
-              </w:rPr>
-            </w:pPr>
-            <w:r>
-              <w:rPr>
-                <w:sz w:val="28"/>
-                <w:szCs w:val="28"/>
-              </w:rPr>
-              <w:t>Libelle</w:t>
-            </w:r>
-          </w:p>
-        </w:tc>
-      </w:tr>
-    </w:tbl>
-    <w:tbl>
-      <w:tblPr>
-        <w:tblStyle w:val="Grilledutableau"/>
         <w:tblpPr w:leftFromText="141" w:rightFromText="141" w:vertAnchor="text" w:horzAnchor="margin" w:tblpXSpec="center" w:tblpY="1722"/>
         <w:tblOverlap w:val="never"/>
         <w:tblW w:w="0" w:type="auto"/>
@@ -3634,7 +2552,7 @@
               <mc:AlternateContent>
                 <mc:Choice Requires="wps">
                   <w:drawing>
-                    <wp:anchor distT="0" distB="0" distL="114300" distR="114300" simplePos="0" relativeHeight="251689984" behindDoc="0" locked="0" layoutInCell="1" allowOverlap="1" wp14:anchorId="048D8166" wp14:editId="43A9D602">
+                    <wp:anchor distT="0" distB="0" distL="114300" distR="114300" simplePos="0" relativeHeight="251689984" behindDoc="0" locked="0" layoutInCell="1" allowOverlap="1" wp14:anchorId="0778FB32" wp14:editId="474950C1">
                       <wp:simplePos x="0" y="0"/>
                       <wp:positionH relativeFrom="column">
                         <wp:posOffset>1055001</wp:posOffset>
@@ -3746,7 +2664,7 @@
               <mc:AlternateContent>
                 <mc:Choice Requires="wps">
                   <w:drawing>
-                    <wp:anchor distT="0" distB="0" distL="114300" distR="114300" simplePos="0" relativeHeight="251693056" behindDoc="0" locked="0" layoutInCell="1" allowOverlap="1" wp14:anchorId="1D920D9A" wp14:editId="0720806D">
+                    <wp:anchor distT="0" distB="0" distL="114300" distR="114300" simplePos="0" relativeHeight="251693056" behindDoc="0" locked="0" layoutInCell="1" allowOverlap="1" wp14:anchorId="62ABE0AA" wp14:editId="76D6D0D1">
                       <wp:simplePos x="0" y="0"/>
                       <wp:positionH relativeFrom="column">
                         <wp:posOffset>513050</wp:posOffset>
@@ -3821,156 +2739,7 @@
         <mc:AlternateContent>
           <mc:Choice Requires="wps">
             <w:drawing>
-              <wp:anchor distT="0" distB="0" distL="114300" distR="114300" simplePos="0" relativeHeight="251705344" behindDoc="0" locked="0" layoutInCell="1" allowOverlap="1" wp14:anchorId="0A3FE3F9" wp14:editId="50197397">
-                <wp:simplePos x="0" y="0"/>
-                <wp:positionH relativeFrom="column">
-                  <wp:posOffset>3022924</wp:posOffset>
-                </wp:positionH>
-                <wp:positionV relativeFrom="paragraph">
-                  <wp:posOffset>687158</wp:posOffset>
-                </wp:positionV>
-                <wp:extent cx="533400" cy="333375"/>
-                <wp:effectExtent l="0" t="0" r="0" b="0"/>
-                <wp:wrapNone/>
-                <wp:docPr id="34" name="Rectangle 34"/>
-                <wp:cNvGraphicFramePr/>
-                <a:graphic xmlns:a="http://schemas.openxmlformats.org/drawingml/2006/main">
-                  <a:graphicData uri="http://schemas.microsoft.com/office/word/2010/wordprocessingShape">
-                    <wps:wsp>
-                      <wps:cNvSpPr/>
-                      <wps:spPr>
-                        <a:xfrm>
-                          <a:off x="0" y="0"/>
-                          <a:ext cx="533400" cy="333375"/>
-                        </a:xfrm>
-                        <a:prstGeom prst="rect">
-                          <a:avLst/>
-                        </a:prstGeom>
-                        <a:noFill/>
-                        <a:ln>
-                          <a:noFill/>
-                        </a:ln>
-                      </wps:spPr>
-                      <wps:style>
-                        <a:lnRef idx="2">
-                          <a:schemeClr val="accent1">
-                            <a:shade val="50000"/>
-                          </a:schemeClr>
-                        </a:lnRef>
-                        <a:fillRef idx="1">
-                          <a:schemeClr val="accent1"/>
-                        </a:fillRef>
-                        <a:effectRef idx="0">
-                          <a:schemeClr val="accent1"/>
-                        </a:effectRef>
-                        <a:fontRef idx="minor">
-                          <a:schemeClr val="lt1"/>
-                        </a:fontRef>
-                      </wps:style>
-                      <wps:txbx>
-                        <w:txbxContent>
-                          <w:p>
-                            <w:pPr>
-                              <w:jc w:val="center"/>
-                              <w:rPr>
-                                <w:color w:val="000000" w:themeColor="text1"/>
-                                <w:sz w:val="28"/>
-                                <w14:textOutline w14:w="9525" w14:cap="rnd" w14:cmpd="sng" w14:algn="ctr">
-                                  <w14:solidFill>
-                                    <w14:schemeClr w14:val="tx1"/>
-                                  </w14:solidFill>
-                                  <w14:prstDash w14:val="solid"/>
-                                  <w14:bevel/>
-                                </w14:textOutline>
-                              </w:rPr>
-                            </w:pPr>
-                            <w:r>
-                              <w:rPr>
-                                <w:color w:val="000000" w:themeColor="text1"/>
-                                <w:sz w:val="28"/>
-                                <w14:textOutline w14:w="9525" w14:cap="rnd" w14:cmpd="sng" w14:algn="ctr">
-                                  <w14:solidFill>
-                                    <w14:schemeClr w14:val="tx1"/>
-                                  </w14:solidFill>
-                                  <w14:prstDash w14:val="solid"/>
-                                  <w14:bevel/>
-                                </w14:textOutline>
-                              </w:rPr>
-                              <w:t>1…n</w:t>
-                            </w:r>
-                          </w:p>
-                        </w:txbxContent>
-                      </wps:txbx>
-                      <wps:bodyPr rot="0" spcFirstLastPara="0" vertOverflow="overflow" horzOverflow="overflow" vert="horz" wrap="square" lIns="91440" tIns="45720" rIns="91440" bIns="45720" numCol="1" spcCol="0" rtlCol="0" fromWordArt="0" anchor="ctr" anchorCtr="0" forceAA="0" compatLnSpc="1">
-                        <a:prstTxWarp prst="textNoShape">
-                          <a:avLst/>
-                        </a:prstTxWarp>
-                        <a:noAutofit/>
-                      </wps:bodyPr>
-                    </wps:wsp>
-                  </a:graphicData>
-                </a:graphic>
-                <wp14:sizeRelH relativeFrom="margin">
-                  <wp14:pctWidth>0</wp14:pctWidth>
-                </wp14:sizeRelH>
-                <wp14:sizeRelV relativeFrom="margin">
-                  <wp14:pctHeight>0</wp14:pctHeight>
-                </wp14:sizeRelV>
-              </wp:anchor>
-            </w:drawing>
-          </mc:Choice>
-          <mc:Fallback>
-            <w:pict>
-              <v:rect id="Rectangle 34" o:spid="_x0000_s1039" style="position:absolute;margin-left:238.05pt;margin-top:54.1pt;width:42pt;height:26.25pt;z-index:251705344;visibility:visible;mso-wrap-style:square;mso-width-percent:0;mso-height-percent:0;mso-wrap-distance-left:9pt;mso-wrap-distance-top:0;mso-wrap-distance-right:9pt;mso-wrap-distance-bottom:0;mso-position-horizontal:absolute;mso-position-horizontal-relative:text;mso-position-vertical:absolute;mso-position-vertical-relative:text;mso-width-percent:0;mso-height-percent:0;mso-width-relative:margin;mso-height-relative:margin;v-text-anchor:middle" o:gfxdata="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" filled="f" stroked="f" strokeweight="2pt">
-                <v:textbox>
-                  <w:txbxContent>
-                    <w:p>
-                      <w:pPr>
-                        <w:jc w:val="center"/>
-                        <w:rPr>
-                          <w:color w:val="000000" w:themeColor="text1"/>
-                          <w:sz w:val="28"/>
-                          <w14:textOutline w14:w="9525" w14:cap="rnd" w14:cmpd="sng" w14:algn="ctr">
-                            <w14:solidFill>
-                              <w14:schemeClr w14:val="tx1"/>
-                            </w14:solidFill>
-                            <w14:prstDash w14:val="solid"/>
-                            <w14:bevel/>
-                          </w14:textOutline>
-                        </w:rPr>
-                      </w:pPr>
-                      <w:r>
-                        <w:rPr>
-                          <w:color w:val="000000" w:themeColor="text1"/>
-                          <w:sz w:val="28"/>
-                          <w14:textOutline w14:w="9525" w14:cap="rnd" w14:cmpd="sng" w14:algn="ctr">
-                            <w14:solidFill>
-                              <w14:schemeClr w14:val="tx1"/>
-                            </w14:solidFill>
-                            <w14:prstDash w14:val="solid"/>
-                            <w14:bevel/>
-                          </w14:textOutline>
-                        </w:rPr>
-                        <w:t>1…n</w:t>
-                      </w:r>
-                    </w:p>
-                  </w:txbxContent>
-                </v:textbox>
-              </v:rect>
-            </w:pict>
-          </mc:Fallback>
-        </mc:AlternateContent>
-      </w:r>
-      <w:r>
-        <w:rPr>
-          <w:noProof/>
-          <w:u w:val="single"/>
-          <w:lang w:eastAsia="fr-FR"/>
-        </w:rPr>
-        <mc:AlternateContent>
-          <mc:Choice Requires="wps">
-            <w:drawing>
-              <wp:anchor distT="0" distB="0" distL="114300" distR="114300" simplePos="0" relativeHeight="251703296" behindDoc="0" locked="0" layoutInCell="1" allowOverlap="1" wp14:anchorId="72E346A9" wp14:editId="141AB277">
+              <wp:anchor distT="0" distB="0" distL="114300" distR="114300" simplePos="0" relativeHeight="251703296" behindDoc="0" locked="0" layoutInCell="1" allowOverlap="1" wp14:anchorId="2A15D3D2" wp14:editId="226BD65D">
                 <wp:simplePos x="0" y="0"/>
                 <wp:positionH relativeFrom="column">
                   <wp:posOffset>3516999</wp:posOffset>
@@ -4045,7 +2814,21 @@
                                   <w14:bevel/>
                                 </w14:textOutline>
                               </w:rPr>
-                              <w:t>1…n</w:t>
+                              <w:t>0</w:t>
+                            </w:r>
+                            <w:r>
+                              <w:rPr>
+                                <w:color w:val="000000" w:themeColor="text1"/>
+                                <w:sz w:val="28"/>
+                                <w14:textOutline w14:w="9525" w14:cap="rnd" w14:cmpd="sng" w14:algn="ctr">
+                                  <w14:solidFill>
+                                    <w14:schemeClr w14:val="tx1"/>
+                                  </w14:solidFill>
+                                  <w14:prstDash w14:val="solid"/>
+                                  <w14:bevel/>
+                                </w14:textOutline>
+                              </w:rPr>
+                              <w:t>…n</w:t>
                             </w:r>
                           </w:p>
                         </w:txbxContent>
@@ -4070,7 +2853,7 @@
           </mc:Choice>
           <mc:Fallback>
             <w:pict>
-              <v:rect id="Rectangle 33" o:spid="_x0000_s1040" style="position:absolute;margin-left:276.95pt;margin-top:86.8pt;width:42pt;height:26.25pt;z-index:251703296;visibility:visible;mso-wrap-style:square;mso-width-percent:0;mso-height-percent:0;mso-wrap-distance-left:9pt;mso-wrap-distance-top:0;mso-wrap-distance-right:9pt;mso-wrap-distance-bottom:0;mso-position-horizontal:absolute;mso-position-horizontal-relative:text;mso-position-vertical:absolute;mso-position-vertical-relative:text;mso-width-percent:0;mso-height-percent:0;mso-width-relative:margin;mso-height-relative:margin;v-text-anchor:middle" o:gfxdata="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" filled="f" stroked="f" strokeweight="2pt">
+              <v:rect id="Rectangle 33" o:spid="_x0000_s1035" style="position:absolute;margin-left:276.95pt;margin-top:86.8pt;width:42pt;height:26.25pt;z-index:251703296;visibility:visible;mso-wrap-style:square;mso-width-percent:0;mso-height-percent:0;mso-wrap-distance-left:9pt;mso-wrap-distance-top:0;mso-wrap-distance-right:9pt;mso-wrap-distance-bottom:0;mso-position-horizontal:absolute;mso-position-horizontal-relative:text;mso-position-vertical:absolute;mso-position-vertical-relative:text;mso-width-percent:0;mso-height-percent:0;mso-width-relative:margin;mso-height-relative:margin;v-text-anchor:middle" o:gfxdata="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" filled="f" stroked="f" strokeweight="2pt">
                 <v:textbox>
                   <w:txbxContent>
                     <w:p>
@@ -4100,143 +2883,8 @@
                             <w14:bevel/>
                           </w14:textOutline>
                         </w:rPr>
-                        <w:t>1…n</w:t>
+                        <w:t>0</w:t>
                       </w:r>
-                    </w:p>
-                  </w:txbxContent>
-                </v:textbox>
-              </v:rect>
-            </w:pict>
-          </mc:Fallback>
-        </mc:AlternateContent>
-      </w:r>
-      <w:r>
-        <w:rPr>
-          <w:noProof/>
-          <w:u w:val="single"/>
-          <w:lang w:eastAsia="fr-FR"/>
-        </w:rPr>
-        <mc:AlternateContent>
-          <mc:Choice Requires="wps">
-            <w:drawing>
-              <wp:anchor distT="0" distB="0" distL="114300" distR="114300" simplePos="0" relativeHeight="251701248" behindDoc="0" locked="0" layoutInCell="1" allowOverlap="1" wp14:anchorId="221C30F5" wp14:editId="2E8EFC0D">
-                <wp:simplePos x="0" y="0"/>
-                <wp:positionH relativeFrom="column">
-                  <wp:posOffset>2980306</wp:posOffset>
-                </wp:positionH>
-                <wp:positionV relativeFrom="paragraph">
-                  <wp:posOffset>2322003</wp:posOffset>
-                </wp:positionV>
-                <wp:extent cx="533400" cy="333375"/>
-                <wp:effectExtent l="0" t="0" r="0" b="0"/>
-                <wp:wrapNone/>
-                <wp:docPr id="32" name="Rectangle 32"/>
-                <wp:cNvGraphicFramePr/>
-                <a:graphic xmlns:a="http://schemas.openxmlformats.org/drawingml/2006/main">
-                  <a:graphicData uri="http://schemas.microsoft.com/office/word/2010/wordprocessingShape">
-                    <wps:wsp>
-                      <wps:cNvSpPr/>
-                      <wps:spPr>
-                        <a:xfrm>
-                          <a:off x="0" y="0"/>
-                          <a:ext cx="533400" cy="333375"/>
-                        </a:xfrm>
-                        <a:prstGeom prst="rect">
-                          <a:avLst/>
-                        </a:prstGeom>
-                        <a:noFill/>
-                        <a:ln>
-                          <a:noFill/>
-                        </a:ln>
-                      </wps:spPr>
-                      <wps:style>
-                        <a:lnRef idx="2">
-                          <a:schemeClr val="accent1">
-                            <a:shade val="50000"/>
-                          </a:schemeClr>
-                        </a:lnRef>
-                        <a:fillRef idx="1">
-                          <a:schemeClr val="accent1"/>
-                        </a:fillRef>
-                        <a:effectRef idx="0">
-                          <a:schemeClr val="accent1"/>
-                        </a:effectRef>
-                        <a:fontRef idx="minor">
-                          <a:schemeClr val="lt1"/>
-                        </a:fontRef>
-                      </wps:style>
-                      <wps:txbx>
-                        <w:txbxContent>
-                          <w:p>
-                            <w:pPr>
-                              <w:jc w:val="center"/>
-                              <w:rPr>
-                                <w:color w:val="000000" w:themeColor="text1"/>
-                                <w:sz w:val="28"/>
-                                <w14:textOutline w14:w="9525" w14:cap="rnd" w14:cmpd="sng" w14:algn="ctr">
-                                  <w14:solidFill>
-                                    <w14:schemeClr w14:val="tx1"/>
-                                  </w14:solidFill>
-                                  <w14:prstDash w14:val="solid"/>
-                                  <w14:bevel/>
-                                </w14:textOutline>
-                              </w:rPr>
-                            </w:pPr>
-                            <w:r>
-                              <w:rPr>
-                                <w:color w:val="000000" w:themeColor="text1"/>
-                                <w:sz w:val="28"/>
-                                <w14:textOutline w14:w="9525" w14:cap="rnd" w14:cmpd="sng" w14:algn="ctr">
-                                  <w14:solidFill>
-                                    <w14:schemeClr w14:val="tx1"/>
-                                  </w14:solidFill>
-                                  <w14:prstDash w14:val="solid"/>
-                                  <w14:bevel/>
-                                </w14:textOutline>
-                              </w:rPr>
-                              <w:t>1…n</w:t>
-                            </w:r>
-                          </w:p>
-                        </w:txbxContent>
-                      </wps:txbx>
-                      <wps:bodyPr rot="0" spcFirstLastPara="0" vertOverflow="overflow" horzOverflow="overflow" vert="horz" wrap="square" lIns="91440" tIns="45720" rIns="91440" bIns="45720" numCol="1" spcCol="0" rtlCol="0" fromWordArt="0" anchor="ctr" anchorCtr="0" forceAA="0" compatLnSpc="1">
-                        <a:prstTxWarp prst="textNoShape">
-                          <a:avLst/>
-                        </a:prstTxWarp>
-                        <a:noAutofit/>
-                      </wps:bodyPr>
-                    </wps:wsp>
-                  </a:graphicData>
-                </a:graphic>
-                <wp14:sizeRelH relativeFrom="margin">
-                  <wp14:pctWidth>0</wp14:pctWidth>
-                </wp14:sizeRelH>
-                <wp14:sizeRelV relativeFrom="margin">
-                  <wp14:pctHeight>0</wp14:pctHeight>
-                </wp14:sizeRelV>
-              </wp:anchor>
-            </w:drawing>
-          </mc:Choice>
-          <mc:Fallback>
-            <w:pict>
-              <v:rect id="Rectangle 32" o:spid="_x0000_s1041" style="position:absolute;margin-left:234.65pt;margin-top:182.85pt;width:42pt;height:26.25pt;z-index:251701248;visibility:visible;mso-wrap-style:square;mso-width-percent:0;mso-height-percent:0;mso-wrap-distance-left:9pt;mso-wrap-distance-top:0;mso-wrap-distance-right:9pt;mso-wrap-distance-bottom:0;mso-position-horizontal:absolute;mso-position-horizontal-relative:text;mso-position-vertical:absolute;mso-position-vertical-relative:text;mso-width-percent:0;mso-height-percent:0;mso-width-relative:margin;mso-height-relative:margin;v-text-anchor:middle" o:gfxdata="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" filled="f" stroked="f" strokeweight="2pt">
-                <v:textbox>
-                  <w:txbxContent>
-                    <w:p>
-                      <w:pPr>
-                        <w:jc w:val="center"/>
-                        <w:rPr>
-                          <w:color w:val="000000" w:themeColor="text1"/>
-                          <w:sz w:val="28"/>
-                          <w14:textOutline w14:w="9525" w14:cap="rnd" w14:cmpd="sng" w14:algn="ctr">
-                            <w14:solidFill>
-                              <w14:schemeClr w14:val="tx1"/>
-                            </w14:solidFill>
-                            <w14:prstDash w14:val="solid"/>
-                            <w14:bevel/>
-                          </w14:textOutline>
-                        </w:rPr>
-                      </w:pPr>
                       <w:r>
                         <w:rPr>
                           <w:color w:val="000000" w:themeColor="text1"/>
@@ -4249,7 +2897,7 @@
                             <w14:bevel/>
                           </w14:textOutline>
                         </w:rPr>
-                        <w:t>1…n</w:t>
+                        <w:t>…n</w:t>
                       </w:r>
                     </w:p>
                   </w:txbxContent>
@@ -4268,18 +2916,18 @@
         <mc:AlternateContent>
           <mc:Choice Requires="wps">
             <w:drawing>
-              <wp:anchor distT="0" distB="0" distL="114300" distR="114300" simplePos="0" relativeHeight="251699200" behindDoc="0" locked="0" layoutInCell="1" allowOverlap="1" wp14:anchorId="221C30F5" wp14:editId="2E8EFC0D">
+              <wp:anchor distT="0" distB="0" distL="114300" distR="114300" simplePos="0" relativeHeight="251701248" behindDoc="0" locked="0" layoutInCell="1" allowOverlap="1" wp14:anchorId="1E0B74AB" wp14:editId="38879784">
                 <wp:simplePos x="0" y="0"/>
                 <wp:positionH relativeFrom="column">
-                  <wp:posOffset>3819954</wp:posOffset>
+                  <wp:posOffset>2980306</wp:posOffset>
                 </wp:positionH>
                 <wp:positionV relativeFrom="paragraph">
-                  <wp:posOffset>2679065</wp:posOffset>
+                  <wp:posOffset>2322003</wp:posOffset>
                 </wp:positionV>
                 <wp:extent cx="533400" cy="333375"/>
                 <wp:effectExtent l="0" t="0" r="0" b="0"/>
                 <wp:wrapNone/>
-                <wp:docPr id="31" name="Rectangle 31"/>
+                <wp:docPr id="32" name="Rectangle 32"/>
                 <wp:cNvGraphicFramePr/>
                 <a:graphic xmlns:a="http://schemas.openxmlformats.org/drawingml/2006/main">
                   <a:graphicData uri="http://schemas.microsoft.com/office/word/2010/wordprocessingShape">
@@ -4368,7 +3016,7 @@
           </mc:Choice>
           <mc:Fallback>
             <w:pict>
-              <v:rect id="Rectangle 31" o:spid="_x0000_s1042" style="position:absolute;margin-left:300.8pt;margin-top:210.95pt;width:42pt;height:26.25pt;z-index:251699200;visibility:visible;mso-wrap-style:square;mso-width-percent:0;mso-height-percent:0;mso-wrap-distance-left:9pt;mso-wrap-distance-top:0;mso-wrap-distance-right:9pt;mso-wrap-distance-bottom:0;mso-position-horizontal:absolute;mso-position-horizontal-relative:text;mso-position-vertical:absolute;mso-position-vertical-relative:text;mso-width-percent:0;mso-height-percent:0;mso-width-relative:margin;mso-height-relative:margin;v-text-anchor:middle" o:gfxdata="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" filled="f" stroked="f" strokeweight="2pt">
+              <v:rect id="Rectangle 32" o:spid="_x0000_s1036" style="position:absolute;margin-left:234.65pt;margin-top:182.85pt;width:42pt;height:26.25pt;z-index:251701248;visibility:visible;mso-wrap-style:square;mso-width-percent:0;mso-height-percent:0;mso-wrap-distance-left:9pt;mso-wrap-distance-top:0;mso-wrap-distance-right:9pt;mso-wrap-distance-bottom:0;mso-position-horizontal:absolute;mso-position-horizontal-relative:text;mso-position-vertical:absolute;mso-position-vertical-relative:text;mso-width-percent:0;mso-height-percent:0;mso-width-relative:margin;mso-height-relative:margin;v-text-anchor:middle" o:gfxdata="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" filled="f" stroked="f" strokeweight="2pt">
                 <v:textbox>
                   <w:txbxContent>
                     <w:p>
@@ -4411,285 +3059,12 @@
       <w:r>
         <w:rPr>
           <w:noProof/>
-          <w:u w:val="single"/>
           <w:lang w:eastAsia="fr-FR"/>
         </w:rPr>
         <mc:AlternateContent>
           <mc:Choice Requires="wps">
             <w:drawing>
-              <wp:anchor distT="0" distB="0" distL="114300" distR="114300" simplePos="0" relativeHeight="251697152" behindDoc="0" locked="0" layoutInCell="1" allowOverlap="1" wp14:anchorId="221C30F5" wp14:editId="2E8EFC0D">
-                <wp:simplePos x="0" y="0"/>
-                <wp:positionH relativeFrom="column">
-                  <wp:posOffset>1289242</wp:posOffset>
-                </wp:positionH>
-                <wp:positionV relativeFrom="paragraph">
-                  <wp:posOffset>2508945</wp:posOffset>
-                </wp:positionV>
-                <wp:extent cx="533400" cy="333375"/>
-                <wp:effectExtent l="0" t="0" r="0" b="0"/>
-                <wp:wrapNone/>
-                <wp:docPr id="86" name="Rectangle 86"/>
-                <wp:cNvGraphicFramePr/>
-                <a:graphic xmlns:a="http://schemas.openxmlformats.org/drawingml/2006/main">
-                  <a:graphicData uri="http://schemas.microsoft.com/office/word/2010/wordprocessingShape">
-                    <wps:wsp>
-                      <wps:cNvSpPr/>
-                      <wps:spPr>
-                        <a:xfrm>
-                          <a:off x="0" y="0"/>
-                          <a:ext cx="533400" cy="333375"/>
-                        </a:xfrm>
-                        <a:prstGeom prst="rect">
-                          <a:avLst/>
-                        </a:prstGeom>
-                        <a:noFill/>
-                        <a:ln>
-                          <a:noFill/>
-                        </a:ln>
-                      </wps:spPr>
-                      <wps:style>
-                        <a:lnRef idx="2">
-                          <a:schemeClr val="accent1">
-                            <a:shade val="50000"/>
-                          </a:schemeClr>
-                        </a:lnRef>
-                        <a:fillRef idx="1">
-                          <a:schemeClr val="accent1"/>
-                        </a:fillRef>
-                        <a:effectRef idx="0">
-                          <a:schemeClr val="accent1"/>
-                        </a:effectRef>
-                        <a:fontRef idx="minor">
-                          <a:schemeClr val="lt1"/>
-                        </a:fontRef>
-                      </wps:style>
-                      <wps:txbx>
-                        <w:txbxContent>
-                          <w:p>
-                            <w:pPr>
-                              <w:jc w:val="center"/>
-                              <w:rPr>
-                                <w:color w:val="000000" w:themeColor="text1"/>
-                                <w:sz w:val="28"/>
-                                <w14:textOutline w14:w="9525" w14:cap="rnd" w14:cmpd="sng" w14:algn="ctr">
-                                  <w14:solidFill>
-                                    <w14:schemeClr w14:val="tx1"/>
-                                  </w14:solidFill>
-                                  <w14:prstDash w14:val="solid"/>
-                                  <w14:bevel/>
-                                </w14:textOutline>
-                              </w:rPr>
-                            </w:pPr>
-                            <w:r>
-                              <w:rPr>
-                                <w:color w:val="000000" w:themeColor="text1"/>
-                                <w:sz w:val="28"/>
-                                <w14:textOutline w14:w="9525" w14:cap="rnd" w14:cmpd="sng" w14:algn="ctr">
-                                  <w14:solidFill>
-                                    <w14:schemeClr w14:val="tx1"/>
-                                  </w14:solidFill>
-                                  <w14:prstDash w14:val="solid"/>
-                                  <w14:bevel/>
-                                </w14:textOutline>
-                              </w:rPr>
-                              <w:t>1…1</w:t>
-                            </w:r>
-                          </w:p>
-                        </w:txbxContent>
-                      </wps:txbx>
-                      <wps:bodyPr rot="0" spcFirstLastPara="0" vertOverflow="overflow" horzOverflow="overflow" vert="horz" wrap="square" lIns="91440" tIns="45720" rIns="91440" bIns="45720" numCol="1" spcCol="0" rtlCol="0" fromWordArt="0" anchor="ctr" anchorCtr="0" forceAA="0" compatLnSpc="1">
-                        <a:prstTxWarp prst="textNoShape">
-                          <a:avLst/>
-                        </a:prstTxWarp>
-                        <a:noAutofit/>
-                      </wps:bodyPr>
-                    </wps:wsp>
-                  </a:graphicData>
-                </a:graphic>
-                <wp14:sizeRelH relativeFrom="margin">
-                  <wp14:pctWidth>0</wp14:pctWidth>
-                </wp14:sizeRelH>
-                <wp14:sizeRelV relativeFrom="margin">
-                  <wp14:pctHeight>0</wp14:pctHeight>
-                </wp14:sizeRelV>
-              </wp:anchor>
-            </w:drawing>
-          </mc:Choice>
-          <mc:Fallback>
-            <w:pict>
-              <v:rect id="Rectangle 86" o:spid="_x0000_s1043" style="position:absolute;margin-left:101.5pt;margin-top:197.55pt;width:42pt;height:26.25pt;z-index:251697152;visibility:visible;mso-wrap-style:square;mso-width-percent:0;mso-height-percent:0;mso-wrap-distance-left:9pt;mso-wrap-distance-top:0;mso-wrap-distance-right:9pt;mso-wrap-distance-bottom:0;mso-position-horizontal:absolute;mso-position-horizontal-relative:text;mso-position-vertical:absolute;mso-position-vertical-relative:text;mso-width-percent:0;mso-height-percent:0;mso-width-relative:margin;mso-height-relative:margin;v-text-anchor:middle" o:gfxdata="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" filled="f" stroked="f" strokeweight="2pt">
-                <v:textbox>
-                  <w:txbxContent>
-                    <w:p>
-                      <w:pPr>
-                        <w:jc w:val="center"/>
-                        <w:rPr>
-                          <w:color w:val="000000" w:themeColor="text1"/>
-                          <w:sz w:val="28"/>
-                          <w14:textOutline w14:w="9525" w14:cap="rnd" w14:cmpd="sng" w14:algn="ctr">
-                            <w14:solidFill>
-                              <w14:schemeClr w14:val="tx1"/>
-                            </w14:solidFill>
-                            <w14:prstDash w14:val="solid"/>
-                            <w14:bevel/>
-                          </w14:textOutline>
-                        </w:rPr>
-                      </w:pPr>
-                      <w:r>
-                        <w:rPr>
-                          <w:color w:val="000000" w:themeColor="text1"/>
-                          <w:sz w:val="28"/>
-                          <w14:textOutline w14:w="9525" w14:cap="rnd" w14:cmpd="sng" w14:algn="ctr">
-                            <w14:solidFill>
-                              <w14:schemeClr w14:val="tx1"/>
-                            </w14:solidFill>
-                            <w14:prstDash w14:val="solid"/>
-                            <w14:bevel/>
-                          </w14:textOutline>
-                        </w:rPr>
-                        <w:t>1…1</w:t>
-                      </w:r>
-                    </w:p>
-                  </w:txbxContent>
-                </v:textbox>
-              </v:rect>
-            </w:pict>
-          </mc:Fallback>
-        </mc:AlternateContent>
-      </w:r>
-      <w:r>
-        <w:rPr>
-          <w:noProof/>
-          <w:lang w:eastAsia="fr-FR"/>
-        </w:rPr>
-        <mc:AlternateContent>
-          <mc:Choice Requires="wps">
-            <w:drawing>
-              <wp:anchor distT="0" distB="0" distL="114300" distR="114300" simplePos="0" relativeHeight="251695104" behindDoc="0" locked="0" layoutInCell="1" allowOverlap="1">
-                <wp:simplePos x="0" y="0"/>
-                <wp:positionH relativeFrom="column">
-                  <wp:posOffset>3682675</wp:posOffset>
-                </wp:positionH>
-                <wp:positionV relativeFrom="paragraph">
-                  <wp:posOffset>3017358</wp:posOffset>
-                </wp:positionV>
-                <wp:extent cx="797604" cy="105794"/>
-                <wp:effectExtent l="0" t="0" r="21590" b="27940"/>
-                <wp:wrapNone/>
-                <wp:docPr id="29" name="Connecteur droit 29"/>
-                <wp:cNvGraphicFramePr/>
-                <a:graphic xmlns:a="http://schemas.openxmlformats.org/drawingml/2006/main">
-                  <a:graphicData uri="http://schemas.microsoft.com/office/word/2010/wordprocessingShape">
-                    <wps:wsp>
-                      <wps:cNvCnPr/>
-                      <wps:spPr>
-                        <a:xfrm flipH="1" flipV="1">
-                          <a:off x="0" y="0"/>
-                          <a:ext cx="797604" cy="105794"/>
-                        </a:xfrm>
-                        <a:prstGeom prst="line">
-                          <a:avLst/>
-                        </a:prstGeom>
-                      </wps:spPr>
-                      <wps:style>
-                        <a:lnRef idx="1">
-                          <a:schemeClr val="dk1"/>
-                        </a:lnRef>
-                        <a:fillRef idx="0">
-                          <a:schemeClr val="dk1"/>
-                        </a:fillRef>
-                        <a:effectRef idx="0">
-                          <a:schemeClr val="dk1"/>
-                        </a:effectRef>
-                        <a:fontRef idx="minor">
-                          <a:schemeClr val="tx1"/>
-                        </a:fontRef>
-                      </wps:style>
-                      <wps:bodyPr/>
-                    </wps:wsp>
-                  </a:graphicData>
-                </a:graphic>
-              </wp:anchor>
-            </w:drawing>
-          </mc:Choice>
-          <mc:Fallback>
-            <w:pict>
-              <v:line id="Connecteur droit 29" o:spid="_x0000_s1026" style="position:absolute;flip:x y;z-index:251695104;visibility:visible;mso-wrap-style:square;mso-wrap-distance-left:9pt;mso-wrap-distance-top:0;mso-wrap-distance-right:9pt;mso-wrap-distance-bottom:0;mso-position-horizontal:absolute;mso-position-horizontal-relative:text;mso-position-vertical:absolute;mso-position-vertical-relative:text" from="289.95pt,237.6pt" to="352.75pt,245.95pt" o:gfxdata="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" strokecolor="black [3040]"/>
-            </w:pict>
-          </mc:Fallback>
-        </mc:AlternateContent>
-      </w:r>
-      <w:r>
-        <w:rPr>
-          <w:noProof/>
-          <w:lang w:eastAsia="fr-FR"/>
-        </w:rPr>
-        <mc:AlternateContent>
-          <mc:Choice Requires="wps">
-            <w:drawing>
-              <wp:anchor distT="0" distB="0" distL="114300" distR="114300" simplePos="0" relativeHeight="251692032" behindDoc="0" locked="0" layoutInCell="1" allowOverlap="1">
-                <wp:simplePos x="0" y="0"/>
-                <wp:positionH relativeFrom="column">
-                  <wp:posOffset>2959824</wp:posOffset>
-                </wp:positionH>
-                <wp:positionV relativeFrom="paragraph">
-                  <wp:posOffset>603147</wp:posOffset>
-                </wp:positionV>
-                <wp:extent cx="21265" cy="510983"/>
-                <wp:effectExtent l="0" t="0" r="36195" b="22860"/>
-                <wp:wrapNone/>
-                <wp:docPr id="26" name="Connecteur droit 26"/>
-                <wp:cNvGraphicFramePr/>
-                <a:graphic xmlns:a="http://schemas.openxmlformats.org/drawingml/2006/main">
-                  <a:graphicData uri="http://schemas.microsoft.com/office/word/2010/wordprocessingShape">
-                    <wps:wsp>
-                      <wps:cNvCnPr/>
-                      <wps:spPr>
-                        <a:xfrm>
-                          <a:off x="0" y="0"/>
-                          <a:ext cx="21265" cy="510983"/>
-                        </a:xfrm>
-                        <a:prstGeom prst="line">
-                          <a:avLst/>
-                        </a:prstGeom>
-                      </wps:spPr>
-                      <wps:style>
-                        <a:lnRef idx="1">
-                          <a:schemeClr val="dk1"/>
-                        </a:lnRef>
-                        <a:fillRef idx="0">
-                          <a:schemeClr val="dk1"/>
-                        </a:fillRef>
-                        <a:effectRef idx="0">
-                          <a:schemeClr val="dk1"/>
-                        </a:effectRef>
-                        <a:fontRef idx="minor">
-                          <a:schemeClr val="tx1"/>
-                        </a:fontRef>
-                      </wps:style>
-                      <wps:bodyPr/>
-                    </wps:wsp>
-                  </a:graphicData>
-                </a:graphic>
-              </wp:anchor>
-            </w:drawing>
-          </mc:Choice>
-          <mc:Fallback>
-            <w:pict>
-              <v:line id="Connecteur droit 26" o:spid="_x0000_s1026" style="position:absolute;z-index:251692032;visibility:visible;mso-wrap-style:square;mso-wrap-distance-left:9pt;mso-wrap-distance-top:0;mso-wrap-distance-right:9pt;mso-wrap-distance-bottom:0;mso-position-horizontal:absolute;mso-position-horizontal-relative:text;mso-position-vertical:absolute;mso-position-vertical-relative:text" from="233.05pt,47.5pt" to="234.7pt,87.75pt" o:gfxdata="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" strokecolor="black [3040]"/>
-            </w:pict>
-          </mc:Fallback>
-        </mc:AlternateContent>
-      </w:r>
-      <w:r>
-        <w:rPr>
-          <w:noProof/>
-          <w:lang w:eastAsia="fr-FR"/>
-        </w:rPr>
-        <mc:AlternateContent>
-          <mc:Choice Requires="wps">
-            <w:drawing>
-              <wp:anchor distT="0" distB="0" distL="114300" distR="114300" simplePos="0" relativeHeight="251688960" behindDoc="0" locked="0" layoutInCell="1" allowOverlap="1">
+              <wp:anchor distT="0" distB="0" distL="114300" distR="114300" simplePos="0" relativeHeight="251688960" behindDoc="0" locked="0" layoutInCell="1" allowOverlap="1" wp14:anchorId="6A2302D6" wp14:editId="5C30B83D">
                 <wp:simplePos x="0" y="0"/>
                 <wp:positionH relativeFrom="column">
                   <wp:posOffset>5267089</wp:posOffset>
@@ -4751,7 +3126,7 @@
         <mc:AlternateContent>
           <mc:Choice Requires="wps">
             <w:drawing>
-              <wp:anchor distT="0" distB="0" distL="114300" distR="114300" simplePos="0" relativeHeight="251678720" behindDoc="0" locked="0" layoutInCell="1" allowOverlap="1" wp14:anchorId="30FF42AF" wp14:editId="4BAE0133">
+              <wp:anchor distT="0" distB="0" distL="114300" distR="114300" simplePos="0" relativeHeight="251678720" behindDoc="0" locked="0" layoutInCell="1" allowOverlap="1" wp14:anchorId="5418D699" wp14:editId="57ED8EA3">
                 <wp:simplePos x="0" y="0"/>
                 <wp:positionH relativeFrom="column">
                   <wp:posOffset>2534521</wp:posOffset>
@@ -4867,124 +3242,7 @@
         <mc:AlternateContent>
           <mc:Choice Requires="wps">
             <w:drawing>
-              <wp:anchor distT="0" distB="0" distL="114300" distR="114300" simplePos="0" relativeHeight="251674624" behindDoc="0" locked="0" layoutInCell="1" allowOverlap="1" wp14:anchorId="5459BB31" wp14:editId="116F2A29">
-                <wp:simplePos x="0" y="0"/>
-                <wp:positionH relativeFrom="column">
-                  <wp:posOffset>2452370</wp:posOffset>
-                </wp:positionH>
-                <wp:positionV relativeFrom="paragraph">
-                  <wp:posOffset>202565</wp:posOffset>
-                </wp:positionV>
-                <wp:extent cx="998855" cy="297180"/>
-                <wp:effectExtent l="0" t="0" r="0" b="7620"/>
-                <wp:wrapNone/>
-                <wp:docPr id="10" name="Zone de texte 10"/>
-                <wp:cNvGraphicFramePr/>
-                <a:graphic xmlns:a="http://schemas.openxmlformats.org/drawingml/2006/main">
-                  <a:graphicData uri="http://schemas.microsoft.com/office/word/2010/wordprocessingShape">
-                    <wps:wsp>
-                      <wps:cNvSpPr txBox="1"/>
-                      <wps:spPr>
-                        <a:xfrm>
-                          <a:off x="0" y="0"/>
-                          <a:ext cx="998855" cy="297180"/>
-                        </a:xfrm>
-                        <a:prstGeom prst="rect">
-                          <a:avLst/>
-                        </a:prstGeom>
-                        <a:solidFill>
-                          <a:schemeClr val="lt1"/>
-                        </a:solidFill>
-                        <a:ln w="6350">
-                          <a:noFill/>
-                        </a:ln>
-                        <a:effectLst/>
-                      </wps:spPr>
-                      <wps:style>
-                        <a:lnRef idx="0">
-                          <a:schemeClr val="accent1"/>
-                        </a:lnRef>
-                        <a:fillRef idx="0">
-                          <a:schemeClr val="accent1"/>
-                        </a:fillRef>
-                        <a:effectRef idx="0">
-                          <a:schemeClr val="accent1"/>
-                        </a:effectRef>
-                        <a:fontRef idx="minor">
-                          <a:schemeClr val="dk1"/>
-                        </a:fontRef>
-                      </wps:style>
-                      <wps:txbx>
-                        <w:txbxContent>
-                          <w:p>
-                            <w:pPr>
-                              <w:rPr>
-                                <w:sz w:val="28"/>
-                                <w:szCs w:val="28"/>
-                              </w:rPr>
-                            </w:pPr>
-                            <w:proofErr w:type="gramStart"/>
-                            <w:r>
-                              <w:rPr>
-                                <w:sz w:val="28"/>
-                                <w:szCs w:val="28"/>
-                              </w:rPr>
-                              <w:t>contient</w:t>
-                            </w:r>
-                            <w:proofErr w:type="gramEnd"/>
-                          </w:p>
-                        </w:txbxContent>
-                      </wps:txbx>
-                      <wps:bodyPr rot="0" spcFirstLastPara="0" vertOverflow="overflow" horzOverflow="overflow" vert="horz" wrap="square" lIns="91440" tIns="45720" rIns="91440" bIns="45720" numCol="1" spcCol="0" rtlCol="0" fromWordArt="0" anchor="t" anchorCtr="0" forceAA="0" compatLnSpc="1">
-                        <a:prstTxWarp prst="textNoShape">
-                          <a:avLst/>
-                        </a:prstTxWarp>
-                        <a:noAutofit/>
-                      </wps:bodyPr>
-                    </wps:wsp>
-                  </a:graphicData>
-                </a:graphic>
-              </wp:anchor>
-            </w:drawing>
-          </mc:Choice>
-          <mc:Fallback>
-            <w:pict>
-              <v:shape id="Zone de texte 10" o:spid="_x0000_s1045" type="#_x0000_t202" style="position:absolute;margin-left:193.1pt;margin-top:15.95pt;width:78.65pt;height:23.4pt;z-index:251674624;visibility:visible;mso-wrap-style:square;mso-wrap-distance-left:9pt;mso-wrap-distance-top:0;mso-wrap-distance-right:9pt;mso-wrap-distance-bottom:0;mso-position-horizontal:absolute;mso-position-horizontal-relative:text;mso-position-vertical:absolute;mso-position-vertical-relative:text;v-text-anchor:top" o:gfxdata="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" fillcolor="white [3201]" stroked="f" strokeweight=".5pt">
-                <v:textbox>
-                  <w:txbxContent>
-                    <w:p>
-                      <w:pPr>
-                        <w:rPr>
-                          <w:sz w:val="28"/>
-                          <w:szCs w:val="28"/>
-                        </w:rPr>
-                      </w:pPr>
-                      <w:proofErr w:type="gramStart"/>
-                      <w:r>
-                        <w:rPr>
-                          <w:sz w:val="28"/>
-                          <w:szCs w:val="28"/>
-                        </w:rPr>
-                        <w:t>contient</w:t>
-                      </w:r>
-                      <w:proofErr w:type="gramEnd"/>
-                    </w:p>
-                  </w:txbxContent>
-                </v:textbox>
-              </v:shape>
-            </w:pict>
-          </mc:Fallback>
-        </mc:AlternateContent>
-      </w:r>
-      <w:r>
-        <w:rPr>
-          <w:noProof/>
-          <w:lang w:eastAsia="fr-FR"/>
-        </w:rPr>
-        <mc:AlternateContent>
-          <mc:Choice Requires="wps">
-            <w:drawing>
-              <wp:anchor distT="0" distB="0" distL="114300" distR="114300" simplePos="0" relativeHeight="251669504" behindDoc="0" locked="0" layoutInCell="1" allowOverlap="1" wp14:anchorId="11CE0750" wp14:editId="27FB4E46">
+              <wp:anchor distT="0" distB="0" distL="114300" distR="114300" simplePos="0" relativeHeight="251669504" behindDoc="0" locked="0" layoutInCell="1" allowOverlap="1" wp14:anchorId="4F85E200" wp14:editId="5E3BEB39">
                 <wp:simplePos x="0" y="0"/>
                 <wp:positionH relativeFrom="column">
                   <wp:posOffset>2325931</wp:posOffset>
@@ -5043,81 +3301,6 @@
           </mc:Fallback>
         </mc:AlternateContent>
       </w:r>
-      <w:r>
-        <w:rPr>
-          <w:noProof/>
-          <w:lang w:eastAsia="fr-FR"/>
-        </w:rPr>
-        <mc:AlternateContent>
-          <mc:Choice Requires="wps">
-            <w:drawing>
-              <wp:anchor distT="0" distB="0" distL="114300" distR="114300" simplePos="0" relativeHeight="251667456" behindDoc="0" locked="0" layoutInCell="1" allowOverlap="1" wp14:anchorId="2D07CEC2" wp14:editId="1F93B07C">
-                <wp:simplePos x="0" y="0"/>
-                <wp:positionH relativeFrom="column">
-                  <wp:posOffset>2247442</wp:posOffset>
-                </wp:positionH>
-                <wp:positionV relativeFrom="paragraph">
-                  <wp:posOffset>104037</wp:posOffset>
-                </wp:positionV>
-                <wp:extent cx="1360805" cy="499730"/>
-                <wp:effectExtent l="0" t="0" r="10795" b="15240"/>
-                <wp:wrapNone/>
-                <wp:docPr id="6" name="Ellipse 6"/>
-                <wp:cNvGraphicFramePr/>
-                <a:graphic xmlns:a="http://schemas.openxmlformats.org/drawingml/2006/main">
-                  <a:graphicData uri="http://schemas.microsoft.com/office/word/2010/wordprocessingShape">
-                    <wps:wsp>
-                      <wps:cNvSpPr/>
-                      <wps:spPr>
-                        <a:xfrm>
-                          <a:off x="0" y="0"/>
-                          <a:ext cx="1360805" cy="499730"/>
-                        </a:xfrm>
-                        <a:prstGeom prst="ellipse">
-                          <a:avLst/>
-                        </a:prstGeom>
-                      </wps:spPr>
-                      <wps:style>
-                        <a:lnRef idx="2">
-                          <a:schemeClr val="dk1"/>
-                        </a:lnRef>
-                        <a:fillRef idx="1">
-                          <a:schemeClr val="lt1"/>
-                        </a:fillRef>
-                        <a:effectRef idx="0">
-                          <a:schemeClr val="dk1"/>
-                        </a:effectRef>
-                        <a:fontRef idx="minor">
-                          <a:schemeClr val="dk1"/>
-                        </a:fontRef>
-                      </wps:style>
-                      <wps:bodyPr rot="0" spcFirstLastPara="0" vertOverflow="overflow" horzOverflow="overflow" vert="horz" wrap="square" lIns="91440" tIns="45720" rIns="91440" bIns="45720" numCol="1" spcCol="0" rtlCol="0" fromWordArt="0" anchor="ctr" anchorCtr="0" forceAA="0" compatLnSpc="1">
-                        <a:prstTxWarp prst="textNoShape">
-                          <a:avLst/>
-                        </a:prstTxWarp>
-                        <a:noAutofit/>
-                      </wps:bodyPr>
-                    </wps:wsp>
-                  </a:graphicData>
-                </a:graphic>
-                <wp14:sizeRelV relativeFrom="margin">
-                  <wp14:pctHeight>0</wp14:pctHeight>
-                </wp14:sizeRelV>
-              </wp:anchor>
-            </w:drawing>
-          </mc:Choice>
-          <mc:Fallback>
-            <w:pict>
-              <v:oval id="Ellipse 6" o:spid="_x0000_s1026" style="position:absolute;margin-left:176.95pt;margin-top:8.2pt;width:107.15pt;height:39.35pt;z-index:251667456;visibility:visible;mso-wrap-style:square;mso-height-percent:0;mso-wrap-distance-left:9pt;mso-wrap-distance-top:0;mso-wrap-distance-right:9pt;mso-wrap-distance-bottom:0;mso-position-horizontal:absolute;mso-position-horizontal-relative:text;mso-position-vertical:absolute;mso-position-vertical-relative:text;mso-height-percent:0;mso-height-relative:margin;v-text-anchor:middle" o:gfxdata="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" fillcolor="white [3201]" strokecolor="black [3200]" strokeweight="2pt"/>
-            </w:pict>
-          </mc:Fallback>
-        </mc:AlternateContent>
-      </w:r>
-    </w:p>
-    <w:p/>
-    <w:p>
-      <w:bookmarkStart w:id="0" w:name="_GoBack"/>
-      <w:bookmarkEnd w:id="0"/>
     </w:p>
     <w:p/>
     <w:p/>
@@ -5128,6 +3311,598 @@
     <w:p/>
     <w:p/>
     <w:p/>
+    <w:p>
+      <w:r>
+        <w:rPr>
+          <w:noProof/>
+          <w:lang w:eastAsia="fr-FR"/>
+        </w:rPr>
+        <mc:AlternateContent>
+          <mc:Choice Requires="wps">
+            <w:drawing>
+              <wp:anchor distT="0" distB="0" distL="114300" distR="114300" simplePos="0" relativeHeight="251722752" behindDoc="0" locked="0" layoutInCell="1" allowOverlap="1" wp14:anchorId="3BBBBFA6" wp14:editId="2CB42A42">
+                <wp:simplePos x="0" y="0"/>
+                <wp:positionH relativeFrom="column">
+                  <wp:posOffset>2983436</wp:posOffset>
+                </wp:positionH>
+                <wp:positionV relativeFrom="paragraph">
+                  <wp:posOffset>4618</wp:posOffset>
+                </wp:positionV>
+                <wp:extent cx="0" cy="828131"/>
+                <wp:effectExtent l="0" t="0" r="19050" b="10160"/>
+                <wp:wrapNone/>
+                <wp:docPr id="30" name="Connecteur droit 30"/>
+                <wp:cNvGraphicFramePr/>
+                <a:graphic xmlns:a="http://schemas.openxmlformats.org/drawingml/2006/main">
+                  <a:graphicData uri="http://schemas.microsoft.com/office/word/2010/wordprocessingShape">
+                    <wps:wsp>
+                      <wps:cNvCnPr/>
+                      <wps:spPr>
+                        <a:xfrm>
+                          <a:off x="0" y="0"/>
+                          <a:ext cx="0" cy="828131"/>
+                        </a:xfrm>
+                        <a:prstGeom prst="line">
+                          <a:avLst/>
+                        </a:prstGeom>
+                      </wps:spPr>
+                      <wps:style>
+                        <a:lnRef idx="1">
+                          <a:schemeClr val="dk1"/>
+                        </a:lnRef>
+                        <a:fillRef idx="0">
+                          <a:schemeClr val="dk1"/>
+                        </a:fillRef>
+                        <a:effectRef idx="0">
+                          <a:schemeClr val="dk1"/>
+                        </a:effectRef>
+                        <a:fontRef idx="minor">
+                          <a:schemeClr val="tx1"/>
+                        </a:fontRef>
+                      </wps:style>
+                      <wps:bodyPr/>
+                    </wps:wsp>
+                  </a:graphicData>
+                </a:graphic>
+              </wp:anchor>
+            </w:drawing>
+          </mc:Choice>
+          <mc:Fallback>
+            <w:pict>
+              <v:line id="Connecteur droit 30" o:spid="_x0000_s1026" style="position:absolute;z-index:251722752;visibility:visible;mso-wrap-style:square;mso-wrap-distance-left:9pt;mso-wrap-distance-top:0;mso-wrap-distance-right:9pt;mso-wrap-distance-bottom:0;mso-position-horizontal:absolute;mso-position-horizontal-relative:text;mso-position-vertical:absolute;mso-position-vertical-relative:text" from="234.9pt,.35pt" to="234.9pt,65.55pt" o:gfxdata="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" strokecolor="black [3040]"/>
+            </w:pict>
+          </mc:Fallback>
+        </mc:AlternateContent>
+      </w:r>
+    </w:p>
+    <w:tbl>
+      <w:tblPr>
+        <w:tblStyle w:val="Grilledutableau"/>
+        <w:tblpPr w:leftFromText="141" w:rightFromText="141" w:vertAnchor="text" w:horzAnchor="margin" w:tblpXSpec="right" w:tblpY="-94"/>
+        <w:tblW w:w="0" w:type="auto"/>
+        <w:tblLook w:val="04A0" w:firstRow="1" w:lastRow="0" w:firstColumn="1" w:lastColumn="0" w:noHBand="0" w:noVBand="1"/>
+      </w:tblPr>
+      <w:tblGrid>
+        <w:gridCol w:w="2140"/>
+      </w:tblGrid>
+      <w:tr>
+        <w:trPr>
+          <w:trHeight w:val="410"/>
+        </w:trPr>
+        <w:tc>
+          <w:tcPr>
+            <w:tcW w:w="2140" w:type="dxa"/>
+          </w:tcPr>
+          <w:p>
+            <w:pPr>
+              <w:rPr>
+                <w:sz w:val="28"/>
+                <w:szCs w:val="28"/>
+              </w:rPr>
+            </w:pPr>
+            <w:proofErr w:type="spellStart"/>
+            <w:r>
+              <w:rPr>
+                <w:sz w:val="28"/>
+                <w:szCs w:val="28"/>
+              </w:rPr>
+              <w:t>Categorie</w:t>
+            </w:r>
+            <w:proofErr w:type="spellEnd"/>
+          </w:p>
+        </w:tc>
+      </w:tr>
+      <w:tr>
+        <w:trPr>
+          <w:trHeight w:val="820"/>
+        </w:trPr>
+        <w:tc>
+          <w:tcPr>
+            <w:tcW w:w="2140" w:type="dxa"/>
+          </w:tcPr>
+          <w:p>
+            <w:pPr>
+              <w:rPr>
+                <w:sz w:val="28"/>
+                <w:szCs w:val="28"/>
+                <w:u w:val="single"/>
+              </w:rPr>
+            </w:pPr>
+            <w:proofErr w:type="spellStart"/>
+            <w:r>
+              <w:rPr>
+                <w:sz w:val="28"/>
+                <w:szCs w:val="28"/>
+                <w:u w:val="single"/>
+              </w:rPr>
+              <w:t>Code_categorie</w:t>
+            </w:r>
+            <w:proofErr w:type="spellEnd"/>
+          </w:p>
+          <w:p>
+            <w:pPr>
+              <w:rPr>
+                <w:sz w:val="28"/>
+                <w:szCs w:val="28"/>
+              </w:rPr>
+            </w:pPr>
+            <w:r>
+              <w:rPr>
+                <w:sz w:val="28"/>
+                <w:szCs w:val="28"/>
+              </w:rPr>
+              <w:t>Libelle</w:t>
+            </w:r>
+          </w:p>
+        </w:tc>
+      </w:tr>
+    </w:tbl>
+    <w:tbl>
+      <w:tblPr>
+        <w:tblStyle w:val="Grilledutableau"/>
+        <w:tblpPr w:leftFromText="141" w:rightFromText="141" w:vertAnchor="text" w:horzAnchor="margin" w:tblpY="113"/>
+        <w:tblOverlap w:val="never"/>
+        <w:tblW w:w="0" w:type="auto"/>
+        <w:tblLook w:val="04A0" w:firstRow="1" w:lastRow="0" w:firstColumn="1" w:lastColumn="0" w:noHBand="0" w:noVBand="1"/>
+      </w:tblPr>
+      <w:tblGrid>
+        <w:gridCol w:w="1988"/>
+      </w:tblGrid>
+      <w:tr>
+        <w:trPr>
+          <w:trHeight w:val="394"/>
+        </w:trPr>
+        <w:tc>
+          <w:tcPr>
+            <w:tcW w:w="1988" w:type="dxa"/>
+          </w:tcPr>
+          <w:p>
+            <w:pPr>
+              <w:rPr>
+                <w:sz w:val="28"/>
+                <w:szCs w:val="28"/>
+              </w:rPr>
+            </w:pPr>
+            <w:r>
+              <w:rPr>
+                <w:sz w:val="28"/>
+                <w:szCs w:val="28"/>
+              </w:rPr>
+              <w:t>Famille</w:t>
+            </w:r>
+          </w:p>
+        </w:tc>
+      </w:tr>
+      <w:tr>
+        <w:trPr>
+          <w:trHeight w:val="787"/>
+        </w:trPr>
+        <w:tc>
+          <w:tcPr>
+            <w:tcW w:w="1988" w:type="dxa"/>
+          </w:tcPr>
+          <w:p>
+            <w:pPr>
+              <w:rPr>
+                <w:sz w:val="28"/>
+                <w:szCs w:val="28"/>
+                <w:u w:val="single"/>
+              </w:rPr>
+            </w:pPr>
+            <w:r>
+              <w:rPr>
+                <w:noProof/>
+                <w:sz w:val="28"/>
+                <w:szCs w:val="28"/>
+                <w:u w:val="single"/>
+                <w:lang w:eastAsia="fr-FR"/>
+              </w:rPr>
+              <mc:AlternateContent>
+                <mc:Choice Requires="wps">
+                  <w:drawing>
+                    <wp:anchor distT="0" distB="0" distL="114300" distR="114300" simplePos="0" relativeHeight="251723776" behindDoc="0" locked="0" layoutInCell="1" allowOverlap="1" wp14:anchorId="16C5EF7C" wp14:editId="428122CA">
+                      <wp:simplePos x="0" y="0"/>
+                      <wp:positionH relativeFrom="column">
+                        <wp:posOffset>1178386</wp:posOffset>
+                      </wp:positionH>
+                      <wp:positionV relativeFrom="paragraph">
+                        <wp:posOffset>171656</wp:posOffset>
+                      </wp:positionV>
+                      <wp:extent cx="3277589" cy="0"/>
+                      <wp:effectExtent l="0" t="0" r="18415" b="19050"/>
+                      <wp:wrapNone/>
+                      <wp:docPr id="42" name="Connecteur droit 42"/>
+                      <wp:cNvGraphicFramePr/>
+                      <a:graphic xmlns:a="http://schemas.openxmlformats.org/drawingml/2006/main">
+                        <a:graphicData uri="http://schemas.microsoft.com/office/word/2010/wordprocessingShape">
+                          <wps:wsp>
+                            <wps:cNvCnPr/>
+                            <wps:spPr>
+                              <a:xfrm>
+                                <a:off x="0" y="0"/>
+                                <a:ext cx="3277589" cy="0"/>
+                              </a:xfrm>
+                              <a:prstGeom prst="line">
+                                <a:avLst/>
+                              </a:prstGeom>
+                            </wps:spPr>
+                            <wps:style>
+                              <a:lnRef idx="1">
+                                <a:schemeClr val="dk1"/>
+                              </a:lnRef>
+                              <a:fillRef idx="0">
+                                <a:schemeClr val="dk1"/>
+                              </a:fillRef>
+                              <a:effectRef idx="0">
+                                <a:schemeClr val="dk1"/>
+                              </a:effectRef>
+                              <a:fontRef idx="minor">
+                                <a:schemeClr val="tx1"/>
+                              </a:fontRef>
+                            </wps:style>
+                            <wps:bodyPr/>
+                          </wps:wsp>
+                        </a:graphicData>
+                      </a:graphic>
+                    </wp:anchor>
+                  </w:drawing>
+                </mc:Choice>
+                <mc:Fallback>
+                  <w:pict>
+                    <v:line id="Connecteur droit 42" o:spid="_x0000_s1026" style="position:absolute;z-index:251723776;visibility:visible;mso-wrap-style:square;mso-wrap-distance-left:9pt;mso-wrap-distance-top:0;mso-wrap-distance-right:9pt;mso-wrap-distance-bottom:0;mso-position-horizontal:absolute;mso-position-horizontal-relative:text;mso-position-vertical:absolute;mso-position-vertical-relative:text" from="92.8pt,13.5pt" to="350.9pt,13.5pt" o:gfxdata="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" strokecolor="black [3040]"/>
+                  </w:pict>
+                </mc:Fallback>
+              </mc:AlternateContent>
+            </w:r>
+            <w:proofErr w:type="spellStart"/>
+            <w:r>
+              <w:rPr>
+                <w:sz w:val="28"/>
+                <w:szCs w:val="28"/>
+                <w:u w:val="single"/>
+              </w:rPr>
+              <w:t>Code_famille</w:t>
+            </w:r>
+            <w:proofErr w:type="spellEnd"/>
+          </w:p>
+          <w:p>
+            <w:pPr>
+              <w:rPr>
+                <w:sz w:val="28"/>
+                <w:szCs w:val="28"/>
+              </w:rPr>
+            </w:pPr>
+            <w:r>
+              <w:rPr>
+                <w:sz w:val="28"/>
+                <w:szCs w:val="28"/>
+              </w:rPr>
+              <w:t>Libelle</w:t>
+            </w:r>
+          </w:p>
+        </w:tc>
+      </w:tr>
+    </w:tbl>
+    <w:p>
+      <w:r>
+        <w:rPr>
+          <w:noProof/>
+          <w:u w:val="single"/>
+          <w:lang w:eastAsia="fr-FR"/>
+        </w:rPr>
+        <mc:AlternateContent>
+          <mc:Choice Requires="wps">
+            <w:drawing>
+              <wp:anchor distT="0" distB="0" distL="114300" distR="114300" simplePos="0" relativeHeight="251699200" behindDoc="0" locked="0" layoutInCell="1" allowOverlap="1" wp14:anchorId="18F462D0" wp14:editId="727F8CAB">
+                <wp:simplePos x="0" y="0"/>
+                <wp:positionH relativeFrom="column">
+                  <wp:posOffset>2533015</wp:posOffset>
+                </wp:positionH>
+                <wp:positionV relativeFrom="paragraph">
+                  <wp:posOffset>110490</wp:posOffset>
+                </wp:positionV>
+                <wp:extent cx="533400" cy="333375"/>
+                <wp:effectExtent l="0" t="0" r="0" b="0"/>
+                <wp:wrapNone/>
+                <wp:docPr id="31" name="Rectangle 31"/>
+                <wp:cNvGraphicFramePr/>
+                <a:graphic xmlns:a="http://schemas.openxmlformats.org/drawingml/2006/main">
+                  <a:graphicData uri="http://schemas.microsoft.com/office/word/2010/wordprocessingShape">
+                    <wps:wsp>
+                      <wps:cNvSpPr/>
+                      <wps:spPr>
+                        <a:xfrm>
+                          <a:off x="0" y="0"/>
+                          <a:ext cx="533400" cy="333375"/>
+                        </a:xfrm>
+                        <a:prstGeom prst="rect">
+                          <a:avLst/>
+                        </a:prstGeom>
+                        <a:noFill/>
+                        <a:ln>
+                          <a:noFill/>
+                        </a:ln>
+                      </wps:spPr>
+                      <wps:style>
+                        <a:lnRef idx="2">
+                          <a:schemeClr val="accent1">
+                            <a:shade val="50000"/>
+                          </a:schemeClr>
+                        </a:lnRef>
+                        <a:fillRef idx="1">
+                          <a:schemeClr val="accent1"/>
+                        </a:fillRef>
+                        <a:effectRef idx="0">
+                          <a:schemeClr val="accent1"/>
+                        </a:effectRef>
+                        <a:fontRef idx="minor">
+                          <a:schemeClr val="lt1"/>
+                        </a:fontRef>
+                      </wps:style>
+                      <wps:txbx>
+                        <w:txbxContent>
+                          <w:p>
+                            <w:pPr>
+                              <w:jc w:val="center"/>
+                              <w:rPr>
+                                <w:color w:val="000000" w:themeColor="text1"/>
+                                <w:sz w:val="28"/>
+                                <w14:textOutline w14:w="9525" w14:cap="rnd" w14:cmpd="sng" w14:algn="ctr">
+                                  <w14:solidFill>
+                                    <w14:schemeClr w14:val="tx1"/>
+                                  </w14:solidFill>
+                                  <w14:prstDash w14:val="solid"/>
+                                  <w14:bevel/>
+                                </w14:textOutline>
+                              </w:rPr>
+                            </w:pPr>
+                            <w:r>
+                              <w:rPr>
+                                <w:color w:val="000000" w:themeColor="text1"/>
+                                <w:sz w:val="28"/>
+                                <w14:textOutline w14:w="9525" w14:cap="rnd" w14:cmpd="sng" w14:algn="ctr">
+                                  <w14:solidFill>
+                                    <w14:schemeClr w14:val="tx1"/>
+                                  </w14:solidFill>
+                                  <w14:prstDash w14:val="solid"/>
+                                  <w14:bevel/>
+                                </w14:textOutline>
+                              </w:rPr>
+                              <w:t>1…n</w:t>
+                            </w:r>
+                          </w:p>
+                        </w:txbxContent>
+                      </wps:txbx>
+                      <wps:bodyPr rot="0" spcFirstLastPara="0" vertOverflow="overflow" horzOverflow="overflow" vert="horz" wrap="square" lIns="91440" tIns="45720" rIns="91440" bIns="45720" numCol="1" spcCol="0" rtlCol="0" fromWordArt="0" anchor="ctr" anchorCtr="0" forceAA="0" compatLnSpc="1">
+                        <a:prstTxWarp prst="textNoShape">
+                          <a:avLst/>
+                        </a:prstTxWarp>
+                        <a:noAutofit/>
+                      </wps:bodyPr>
+                    </wps:wsp>
+                  </a:graphicData>
+                </a:graphic>
+                <wp14:sizeRelH relativeFrom="margin">
+                  <wp14:pctWidth>0</wp14:pctWidth>
+                </wp14:sizeRelH>
+                <wp14:sizeRelV relativeFrom="margin">
+                  <wp14:pctHeight>0</wp14:pctHeight>
+                </wp14:sizeRelV>
+              </wp:anchor>
+            </w:drawing>
+          </mc:Choice>
+          <mc:Fallback>
+            <w:pict>
+              <v:rect id="Rectangle 31" o:spid="_x0000_s1038" style="position:absolute;margin-left:199.45pt;margin-top:8.7pt;width:42pt;height:26.25pt;z-index:251699200;visibility:visible;mso-wrap-style:square;mso-width-percent:0;mso-height-percent:0;mso-wrap-distance-left:9pt;mso-wrap-distance-top:0;mso-wrap-distance-right:9pt;mso-wrap-distance-bottom:0;mso-position-horizontal:absolute;mso-position-horizontal-relative:text;mso-position-vertical:absolute;mso-position-vertical-relative:text;mso-width-percent:0;mso-height-percent:0;mso-width-relative:margin;mso-height-relative:margin;v-text-anchor:middle" o:gfxdata="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" filled="f" stroked="f" strokeweight="2pt">
+                <v:textbox>
+                  <w:txbxContent>
+                    <w:p>
+                      <w:pPr>
+                        <w:jc w:val="center"/>
+                        <w:rPr>
+                          <w:color w:val="000000" w:themeColor="text1"/>
+                          <w:sz w:val="28"/>
+                          <w14:textOutline w14:w="9525" w14:cap="rnd" w14:cmpd="sng" w14:algn="ctr">
+                            <w14:solidFill>
+                              <w14:schemeClr w14:val="tx1"/>
+                            </w14:solidFill>
+                            <w14:prstDash w14:val="solid"/>
+                            <w14:bevel/>
+                          </w14:textOutline>
+                        </w:rPr>
+                      </w:pPr>
+                      <w:r>
+                        <w:rPr>
+                          <w:color w:val="000000" w:themeColor="text1"/>
+                          <w:sz w:val="28"/>
+                          <w14:textOutline w14:w="9525" w14:cap="rnd" w14:cmpd="sng" w14:algn="ctr">
+                            <w14:solidFill>
+                              <w14:schemeClr w14:val="tx1"/>
+                            </w14:solidFill>
+                            <w14:prstDash w14:val="solid"/>
+                            <w14:bevel/>
+                          </w14:textOutline>
+                        </w:rPr>
+                        <w:t>1…n</w:t>
+                      </w:r>
+                    </w:p>
+                  </w:txbxContent>
+                </v:textbox>
+              </v:rect>
+            </w:pict>
+          </mc:Fallback>
+        </mc:AlternateContent>
+      </w:r>
+      <w:r>
+        <w:rPr>
+          <w:noProof/>
+          <w:u w:val="single"/>
+          <w:lang w:eastAsia="fr-FR"/>
+        </w:rPr>
+        <mc:AlternateContent>
+          <mc:Choice Requires="wps">
+            <w:drawing>
+              <wp:anchor distT="0" distB="0" distL="114300" distR="114300" simplePos="0" relativeHeight="251697152" behindDoc="0" locked="0" layoutInCell="1" allowOverlap="1" wp14:anchorId="2A6BE063" wp14:editId="078C0804">
+                <wp:simplePos x="0" y="0"/>
+                <wp:positionH relativeFrom="column">
+                  <wp:posOffset>2540</wp:posOffset>
+                </wp:positionH>
+                <wp:positionV relativeFrom="paragraph">
+                  <wp:posOffset>106680</wp:posOffset>
+                </wp:positionV>
+                <wp:extent cx="533400" cy="333375"/>
+                <wp:effectExtent l="0" t="0" r="0" b="0"/>
+                <wp:wrapNone/>
+                <wp:docPr id="86" name="Rectangle 86"/>
+                <wp:cNvGraphicFramePr/>
+                <a:graphic xmlns:a="http://schemas.openxmlformats.org/drawingml/2006/main">
+                  <a:graphicData uri="http://schemas.microsoft.com/office/word/2010/wordprocessingShape">
+                    <wps:wsp>
+                      <wps:cNvSpPr/>
+                      <wps:spPr>
+                        <a:xfrm>
+                          <a:off x="0" y="0"/>
+                          <a:ext cx="533400" cy="333375"/>
+                        </a:xfrm>
+                        <a:prstGeom prst="rect">
+                          <a:avLst/>
+                        </a:prstGeom>
+                        <a:noFill/>
+                        <a:ln>
+                          <a:noFill/>
+                        </a:ln>
+                      </wps:spPr>
+                      <wps:style>
+                        <a:lnRef idx="2">
+                          <a:schemeClr val="accent1">
+                            <a:shade val="50000"/>
+                          </a:schemeClr>
+                        </a:lnRef>
+                        <a:fillRef idx="1">
+                          <a:schemeClr val="accent1"/>
+                        </a:fillRef>
+                        <a:effectRef idx="0">
+                          <a:schemeClr val="accent1"/>
+                        </a:effectRef>
+                        <a:fontRef idx="minor">
+                          <a:schemeClr val="lt1"/>
+                        </a:fontRef>
+                      </wps:style>
+                      <wps:txbx>
+                        <w:txbxContent>
+                          <w:p>
+                            <w:pPr>
+                              <w:jc w:val="center"/>
+                              <w:rPr>
+                                <w:color w:val="000000" w:themeColor="text1"/>
+                                <w:sz w:val="28"/>
+                                <w14:textOutline w14:w="9525" w14:cap="rnd" w14:cmpd="sng" w14:algn="ctr">
+                                  <w14:solidFill>
+                                    <w14:schemeClr w14:val="tx1"/>
+                                  </w14:solidFill>
+                                  <w14:prstDash w14:val="solid"/>
+                                  <w14:bevel/>
+                                </w14:textOutline>
+                              </w:rPr>
+                            </w:pPr>
+                            <w:r>
+                              <w:rPr>
+                                <w:color w:val="000000" w:themeColor="text1"/>
+                                <w:sz w:val="28"/>
+                                <w14:textOutline w14:w="9525" w14:cap="rnd" w14:cmpd="sng" w14:algn="ctr">
+                                  <w14:solidFill>
+                                    <w14:schemeClr w14:val="tx1"/>
+                                  </w14:solidFill>
+                                  <w14:prstDash w14:val="solid"/>
+                                  <w14:bevel/>
+                                </w14:textOutline>
+                              </w:rPr>
+                              <w:t>1…n</w:t>
+                            </w:r>
+                          </w:p>
+                        </w:txbxContent>
+                      </wps:txbx>
+                      <wps:bodyPr rot="0" spcFirstLastPara="0" vertOverflow="overflow" horzOverflow="overflow" vert="horz" wrap="square" lIns="91440" tIns="45720" rIns="91440" bIns="45720" numCol="1" spcCol="0" rtlCol="0" fromWordArt="0" anchor="ctr" anchorCtr="0" forceAA="0" compatLnSpc="1">
+                        <a:prstTxWarp prst="textNoShape">
+                          <a:avLst/>
+                        </a:prstTxWarp>
+                        <a:noAutofit/>
+                      </wps:bodyPr>
+                    </wps:wsp>
+                  </a:graphicData>
+                </a:graphic>
+                <wp14:sizeRelH relativeFrom="margin">
+                  <wp14:pctWidth>0</wp14:pctWidth>
+                </wp14:sizeRelH>
+                <wp14:sizeRelV relativeFrom="margin">
+                  <wp14:pctHeight>0</wp14:pctHeight>
+                </wp14:sizeRelV>
+              </wp:anchor>
+            </w:drawing>
+          </mc:Choice>
+          <mc:Fallback>
+            <w:pict>
+              <v:rect id="Rectangle 86" o:spid="_x0000_s1039" style="position:absolute;margin-left:.2pt;margin-top:8.4pt;width:42pt;height:26.25pt;z-index:251697152;visibility:visible;mso-wrap-style:square;mso-width-percent:0;mso-height-percent:0;mso-wrap-distance-left:9pt;mso-wrap-distance-top:0;mso-wrap-distance-right:9pt;mso-wrap-distance-bottom:0;mso-position-horizontal:absolute;mso-position-horizontal-relative:text;mso-position-vertical:absolute;mso-position-vertical-relative:text;mso-width-percent:0;mso-height-percent:0;mso-width-relative:margin;mso-height-relative:margin;v-text-anchor:middle" o:gfxdata="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" filled="f" stroked="f" strokeweight="2pt">
+                <v:textbox>
+                  <w:txbxContent>
+                    <w:p>
+                      <w:pPr>
+                        <w:jc w:val="center"/>
+                        <w:rPr>
+                          <w:color w:val="000000" w:themeColor="text1"/>
+                          <w:sz w:val="28"/>
+                          <w14:textOutline w14:w="9525" w14:cap="rnd" w14:cmpd="sng" w14:algn="ctr">
+                            <w14:solidFill>
+                              <w14:schemeClr w14:val="tx1"/>
+                            </w14:solidFill>
+                            <w14:prstDash w14:val="solid"/>
+                            <w14:bevel/>
+                          </w14:textOutline>
+                        </w:rPr>
+                      </w:pPr>
+                      <w:r>
+                        <w:rPr>
+                          <w:color w:val="000000" w:themeColor="text1"/>
+                          <w:sz w:val="28"/>
+                          <w14:textOutline w14:w="9525" w14:cap="rnd" w14:cmpd="sng" w14:algn="ctr">
+                            <w14:solidFill>
+                              <w14:schemeClr w14:val="tx1"/>
+                            </w14:solidFill>
+                            <w14:prstDash w14:val="solid"/>
+                            <w14:bevel/>
+                          </w14:textOutline>
+                        </w:rPr>
+                        <w:t>1…n</w:t>
+                      </w:r>
+                    </w:p>
+                  </w:txbxContent>
+                </v:textbox>
+              </v:rect>
+            </w:pict>
+          </mc:Fallback>
+        </mc:AlternateContent>
+      </w:r>
+    </w:p>
     <w:p/>
     <w:p>
       <w:pPr>
@@ -5138,6 +3913,8 @@
       <w:r>
         <w:tab/>
       </w:r>
+      <w:bookmarkStart w:id="0" w:name="_GoBack"/>
+      <w:bookmarkEnd w:id="0"/>
     </w:p>
     <w:p>
       <w:pPr>
@@ -5182,24 +3959,31 @@
           <w:ilvl w:val="0"/>
           <w:numId w:val="4"/>
         </w:numPr>
-        <w:spacing w:after="0" w:line="240" w:lineRule="auto"/>
-        <w:rPr>
-          <w:sz w:val="24"/>
-          <w:szCs w:val="18"/>
+        <w:rPr>
+          <w:u w:val="single"/>
         </w:rPr>
       </w:pPr>
       <w:r>
         <w:rPr>
-          <w:sz w:val="24"/>
-          <w:szCs w:val="18"/>
-        </w:rPr>
-        <w:t>Client (</w:t>
+          <w:b/>
+          <w:bCs/>
+          <w:sz w:val="28"/>
+          <w:szCs w:val="20"/>
+        </w:rPr>
+        <w:t>Client</w:t>
+      </w:r>
+      <w:r>
+        <w:rPr>
+          <w:sz w:val="28"/>
+          <w:szCs w:val="20"/>
+        </w:rPr>
+        <w:t xml:space="preserve"> (</w:t>
       </w:r>
       <w:proofErr w:type="spellStart"/>
       <w:r>
         <w:rPr>
-          <w:sz w:val="24"/>
-          <w:szCs w:val="18"/>
+          <w:sz w:val="28"/>
+          <w:szCs w:val="20"/>
           <w:u w:val="single"/>
         </w:rPr>
         <w:t>Code_client</w:t>
@@ -5207,23 +3991,49 @@
       <w:proofErr w:type="spellEnd"/>
       <w:r>
         <w:rPr>
-          <w:sz w:val="24"/>
-          <w:szCs w:val="18"/>
-        </w:rPr>
-        <w:t>, Nom, Adresse, Ville, Email, Date_de_contact, </w:t>
-      </w:r>
-      <w:r>
-        <w:rPr>
-          <w:sz w:val="24"/>
-          <w:szCs w:val="18"/>
+          <w:sz w:val="28"/>
+          <w:szCs w:val="20"/>
+        </w:rPr>
+        <w:t>, Nom, Adresse, Email</w:t>
+      </w:r>
+      <w:proofErr w:type="gramStart"/>
+      <w:r>
+        <w:rPr>
+          <w:sz w:val="28"/>
+          <w:szCs w:val="20"/>
+        </w:rPr>
+        <w:t>,Date</w:t>
+      </w:r>
+      <w:proofErr w:type="gramEnd"/>
+      <w:r>
+        <w:rPr>
+          <w:sz w:val="28"/>
+          <w:szCs w:val="20"/>
+        </w:rPr>
+        <w:t>_de_contact</w:t>
+      </w:r>
+      <w:r>
+        <w:rPr>
+          <w:sz w:val="28"/>
+          <w:szCs w:val="20"/>
           <w:u w:val="single"/>
         </w:rPr>
-        <w:t>#N_commande</w:t>
-      </w:r>
-      <w:r>
-        <w:rPr>
-          <w:sz w:val="24"/>
-          <w:szCs w:val="18"/>
+        <w:t>,#</w:t>
+      </w:r>
+      <w:proofErr w:type="spellStart"/>
+      <w:r>
+        <w:rPr>
+          <w:sz w:val="28"/>
+          <w:szCs w:val="20"/>
+          <w:u w:val="single"/>
+        </w:rPr>
+        <w:t>Code_region</w:t>
+      </w:r>
+      <w:proofErr w:type="spellEnd"/>
+      <w:r>
+        <w:rPr>
+          <w:sz w:val="28"/>
+          <w:szCs w:val="20"/>
         </w:rPr>
         <w:t>)</w:t>
       </w:r>
@@ -5235,33 +4045,34 @@
           <w:ilvl w:val="0"/>
           <w:numId w:val="4"/>
         </w:numPr>
-        <w:spacing w:after="0" w:line="240" w:lineRule="auto"/>
-        <w:rPr>
-          <w:sz w:val="24"/>
-          <w:szCs w:val="18"/>
+        <w:rPr>
+          <w:sz w:val="28"/>
+          <w:szCs w:val="20"/>
         </w:rPr>
       </w:pPr>
       <w:proofErr w:type="spellStart"/>
       <w:r>
         <w:rPr>
-          <w:sz w:val="24"/>
-          <w:szCs w:val="18"/>
+          <w:b/>
+          <w:bCs/>
+          <w:sz w:val="28"/>
+          <w:szCs w:val="20"/>
         </w:rPr>
         <w:t>Region</w:t>
       </w:r>
       <w:proofErr w:type="spellEnd"/>
       <w:r>
         <w:rPr>
-          <w:sz w:val="24"/>
-          <w:szCs w:val="18"/>
+          <w:sz w:val="28"/>
+          <w:szCs w:val="20"/>
         </w:rPr>
         <w:t xml:space="preserve"> (</w:t>
       </w:r>
       <w:proofErr w:type="spellStart"/>
       <w:r>
         <w:rPr>
-          <w:sz w:val="24"/>
-          <w:szCs w:val="18"/>
+          <w:sz w:val="28"/>
+          <w:szCs w:val="20"/>
           <w:u w:val="single"/>
         </w:rPr>
         <w:t>Code_region</w:t>
@@ -5269,35 +4080,10 @@
       <w:proofErr w:type="spellEnd"/>
       <w:r>
         <w:rPr>
-          <w:sz w:val="24"/>
-          <w:szCs w:val="18"/>
-        </w:rPr>
-        <w:t xml:space="preserve">, Libelle, </w:t>
-      </w:r>
-      <w:r>
-        <w:rPr>
-          <w:sz w:val="24"/>
-          <w:szCs w:val="18"/>
-          <w:u w:val="single"/>
-        </w:rPr>
-        <w:t>#</w:t>
-      </w:r>
-      <w:proofErr w:type="spellStart"/>
-      <w:r>
-        <w:rPr>
-          <w:sz w:val="24"/>
-          <w:szCs w:val="18"/>
-          <w:u w:val="single"/>
-        </w:rPr>
-        <w:t>Code_client</w:t>
-      </w:r>
-      <w:proofErr w:type="spellEnd"/>
-      <w:r>
-        <w:rPr>
-          <w:sz w:val="24"/>
-          <w:szCs w:val="18"/>
-        </w:rPr>
-        <w:t>)</w:t>
+          <w:sz w:val="28"/>
+          <w:szCs w:val="20"/>
+        </w:rPr>
+        <w:t>, Libelle)</w:t>
       </w:r>
     </w:p>
     <w:p>
@@ -5307,82 +4093,114 @@
           <w:ilvl w:val="0"/>
           <w:numId w:val="4"/>
         </w:numPr>
-        <w:spacing w:after="0"/>
-        <w:rPr>
-          <w:sz w:val="24"/>
-          <w:szCs w:val="18"/>
+        <w:rPr>
+          <w:sz w:val="28"/>
+          <w:szCs w:val="20"/>
         </w:rPr>
       </w:pPr>
       <w:r>
         <w:rPr>
-          <w:sz w:val="24"/>
-          <w:szCs w:val="18"/>
-        </w:rPr>
-        <w:t>Catalogue (</w:t>
+          <w:b/>
+          <w:bCs/>
+          <w:sz w:val="28"/>
+          <w:szCs w:val="20"/>
+        </w:rPr>
+        <w:t>Commande</w:t>
+      </w:r>
+      <w:r>
+        <w:rPr>
+          <w:sz w:val="28"/>
+          <w:szCs w:val="20"/>
+        </w:rPr>
+        <w:t xml:space="preserve"> (</w:t>
       </w:r>
       <w:proofErr w:type="spellStart"/>
       <w:r>
         <w:rPr>
-          <w:sz w:val="24"/>
-          <w:szCs w:val="18"/>
-        </w:rPr>
-        <w:t>Nom_catalogue</w:t>
+          <w:sz w:val="28"/>
+          <w:szCs w:val="20"/>
+          <w:u w:val="single"/>
+        </w:rPr>
+        <w:t>Code_commande</w:t>
       </w:r>
       <w:proofErr w:type="spellEnd"/>
       <w:r>
         <w:rPr>
-          <w:sz w:val="24"/>
-          <w:szCs w:val="18"/>
+          <w:sz w:val="28"/>
+          <w:szCs w:val="20"/>
         </w:rPr>
         <w:t xml:space="preserve">, </w:t>
       </w:r>
-      <w:r>
-        <w:rPr>
-          <w:sz w:val="24"/>
-          <w:szCs w:val="18"/>
+      <w:proofErr w:type="spellStart"/>
+      <w:r>
+        <w:rPr>
+          <w:sz w:val="28"/>
+          <w:szCs w:val="20"/>
+        </w:rPr>
+        <w:t>Date_commande</w:t>
+      </w:r>
+      <w:proofErr w:type="spellEnd"/>
+      <w:r>
+        <w:rPr>
+          <w:sz w:val="28"/>
+          <w:szCs w:val="20"/>
+        </w:rPr>
+        <w:t xml:space="preserve">, </w:t>
+      </w:r>
+      <w:proofErr w:type="spellStart"/>
+      <w:r>
+        <w:rPr>
+          <w:sz w:val="28"/>
+          <w:szCs w:val="20"/>
+        </w:rPr>
+        <w:t>Reglage</w:t>
+      </w:r>
+      <w:proofErr w:type="spellEnd"/>
+      <w:r>
+        <w:rPr>
+          <w:sz w:val="28"/>
+          <w:szCs w:val="20"/>
+        </w:rPr>
+        <w:t xml:space="preserve">, </w:t>
+      </w:r>
+      <w:proofErr w:type="spellStart"/>
+      <w:r>
+        <w:rPr>
+          <w:sz w:val="28"/>
+          <w:szCs w:val="20"/>
+        </w:rPr>
+        <w:t>Montant_HT</w:t>
+      </w:r>
+      <w:proofErr w:type="spellEnd"/>
+      <w:r>
+        <w:rPr>
+          <w:sz w:val="28"/>
+          <w:szCs w:val="20"/>
+        </w:rPr>
+        <w:t>, Montant_TTC</w:t>
+      </w:r>
+      <w:r>
+        <w:rPr>
+          <w:sz w:val="28"/>
+          <w:szCs w:val="20"/>
           <w:u w:val="single"/>
         </w:rPr>
-        <w:t>#</w:t>
+        <w:t>,#</w:t>
       </w:r>
       <w:proofErr w:type="spellStart"/>
       <w:r>
         <w:rPr>
-          <w:sz w:val="24"/>
-          <w:szCs w:val="18"/>
+          <w:sz w:val="28"/>
+          <w:szCs w:val="20"/>
           <w:u w:val="single"/>
         </w:rPr>
-        <w:t>Ref</w:t>
+        <w:t>Code_client</w:t>
       </w:r>
       <w:proofErr w:type="spellEnd"/>
       <w:r>
         <w:rPr>
-          <w:sz w:val="24"/>
-          <w:szCs w:val="18"/>
-        </w:rPr>
-        <w:t xml:space="preserve">, </w:t>
-      </w:r>
-      <w:r>
-        <w:rPr>
-          <w:sz w:val="24"/>
-          <w:szCs w:val="18"/>
-          <w:u w:val="single"/>
-        </w:rPr>
-        <w:t>#</w:t>
-      </w:r>
-      <w:proofErr w:type="spellStart"/>
-      <w:r>
-        <w:rPr>
-          <w:sz w:val="24"/>
-          <w:szCs w:val="18"/>
-          <w:u w:val="single"/>
-        </w:rPr>
-        <w:t>Code_client</w:t>
-      </w:r>
-      <w:proofErr w:type="spellEnd"/>
-      <w:r>
-        <w:rPr>
-          <w:sz w:val="24"/>
-          <w:szCs w:val="18"/>
+          <w:sz w:val="28"/>
+          <w:szCs w:val="20"/>
         </w:rPr>
         <w:t>)</w:t>
       </w:r>
@@ -5394,95 +4212,66 @@
           <w:ilvl w:val="0"/>
           <w:numId w:val="4"/>
         </w:numPr>
-        <w:spacing w:after="0"/>
-        <w:rPr>
-          <w:sz w:val="24"/>
-          <w:szCs w:val="18"/>
+        <w:rPr>
+          <w:sz w:val="28"/>
+          <w:szCs w:val="20"/>
         </w:rPr>
       </w:pPr>
       <w:r>
         <w:rPr>
-          <w:sz w:val="24"/>
-          <w:szCs w:val="18"/>
-        </w:rPr>
-        <w:t>Commande (</w:t>
-      </w:r>
-      <w:r>
-        <w:rPr>
-          <w:sz w:val="24"/>
-          <w:szCs w:val="18"/>
+          <w:b/>
+          <w:bCs/>
+          <w:sz w:val="28"/>
+          <w:szCs w:val="20"/>
+        </w:rPr>
+        <w:t>Produit</w:t>
+      </w:r>
+      <w:r>
+        <w:rPr>
+          <w:sz w:val="28"/>
+          <w:szCs w:val="20"/>
+        </w:rPr>
+        <w:t xml:space="preserve"> (</w:t>
+      </w:r>
+      <w:proofErr w:type="spellStart"/>
+      <w:r>
+        <w:rPr>
+          <w:sz w:val="28"/>
+          <w:szCs w:val="20"/>
           <w:u w:val="single"/>
         </w:rPr>
-        <w:t>N_commande</w:t>
-      </w:r>
-      <w:r>
-        <w:rPr>
-          <w:sz w:val="24"/>
-          <w:szCs w:val="18"/>
-        </w:rPr>
-        <w:t xml:space="preserve">, </w:t>
+        <w:t>Ref</w:t>
+      </w:r>
+      <w:proofErr w:type="spellEnd"/>
+      <w:r>
+        <w:rPr>
+          <w:sz w:val="28"/>
+          <w:szCs w:val="20"/>
+        </w:rPr>
+        <w:t>, Libelle, PU, TVA</w:t>
+      </w:r>
+      <w:r>
+        <w:rPr>
+          <w:sz w:val="28"/>
+          <w:szCs w:val="20"/>
+          <w:u w:val="single"/>
+        </w:rPr>
+        <w:t>,#Code_famille,#</w:t>
       </w:r>
       <w:proofErr w:type="spellStart"/>
       <w:r>
         <w:rPr>
-          <w:sz w:val="24"/>
-          <w:szCs w:val="18"/>
-        </w:rPr>
-        <w:t>Date_commande</w:t>
+          <w:sz w:val="28"/>
+          <w:szCs w:val="20"/>
+          <w:u w:val="single"/>
+        </w:rPr>
+        <w:t>Code_categorie</w:t>
       </w:r>
       <w:proofErr w:type="spellEnd"/>
       <w:r>
         <w:rPr>
-          <w:sz w:val="24"/>
-          <w:szCs w:val="18"/>
-        </w:rPr>
-        <w:t xml:space="preserve">, </w:t>
-      </w:r>
-      <w:proofErr w:type="spellStart"/>
-      <w:r>
-        <w:rPr>
-          <w:sz w:val="24"/>
-          <w:szCs w:val="18"/>
-        </w:rPr>
-        <w:t>Reglage</w:t>
-      </w:r>
-      <w:proofErr w:type="spellEnd"/>
-      <w:r>
-        <w:rPr>
-          <w:sz w:val="24"/>
-          <w:szCs w:val="18"/>
-        </w:rPr>
-        <w:t xml:space="preserve">, </w:t>
-      </w:r>
-      <w:proofErr w:type="spellStart"/>
-      <w:r>
-        <w:rPr>
-          <w:sz w:val="24"/>
-          <w:szCs w:val="18"/>
-        </w:rPr>
-        <w:t>Montant_HT</w:t>
-      </w:r>
-      <w:proofErr w:type="spellEnd"/>
-      <w:r>
-        <w:rPr>
-          <w:sz w:val="24"/>
-          <w:szCs w:val="18"/>
-        </w:rPr>
-        <w:t xml:space="preserve">, </w:t>
-      </w:r>
-      <w:proofErr w:type="spellStart"/>
-      <w:r>
-        <w:rPr>
-          <w:sz w:val="24"/>
-          <w:szCs w:val="18"/>
-        </w:rPr>
-        <w:t>Montant_HTC</w:t>
-      </w:r>
-      <w:proofErr w:type="spellEnd"/>
-      <w:r>
-        <w:rPr>
-          <w:sz w:val="24"/>
-          <w:szCs w:val="18"/>
+          <w:sz w:val="28"/>
+          <w:szCs w:val="20"/>
         </w:rPr>
         <w:t>)</w:t>
       </w:r>
@@ -5494,24 +4283,40 @@
           <w:ilvl w:val="0"/>
           <w:numId w:val="4"/>
         </w:numPr>
-        <w:spacing w:after="0"/>
-        <w:rPr>
-          <w:sz w:val="24"/>
-          <w:szCs w:val="18"/>
+        <w:rPr>
+          <w:sz w:val="28"/>
+          <w:szCs w:val="20"/>
         </w:rPr>
       </w:pPr>
       <w:r>
         <w:rPr>
-          <w:sz w:val="24"/>
-          <w:szCs w:val="18"/>
-        </w:rPr>
-        <w:t>Produit (</w:t>
+          <w:b/>
+          <w:bCs/>
+          <w:sz w:val="28"/>
+          <w:szCs w:val="20"/>
+        </w:rPr>
+        <w:t>Consulter</w:t>
+      </w:r>
+      <w:r>
+        <w:rPr>
+          <w:sz w:val="28"/>
+          <w:szCs w:val="20"/>
+        </w:rPr>
+        <w:t xml:space="preserve"> (Quantité,</w:t>
+      </w:r>
+      <w:r>
+        <w:rPr>
+          <w:sz w:val="28"/>
+          <w:szCs w:val="20"/>
+          <w:u w:val="single"/>
+        </w:rPr>
+        <w:t>#</w:t>
       </w:r>
       <w:proofErr w:type="spellStart"/>
       <w:r>
         <w:rPr>
-          <w:sz w:val="24"/>
-          <w:szCs w:val="18"/>
+          <w:sz w:val="28"/>
+          <w:szCs w:val="20"/>
           <w:u w:val="single"/>
         </w:rPr>
         <w:t>Ref</w:t>
@@ -5519,10 +4324,28 @@
       <w:proofErr w:type="spellEnd"/>
       <w:r>
         <w:rPr>
-          <w:sz w:val="24"/>
-          <w:szCs w:val="18"/>
-        </w:rPr>
-        <w:t>, Libelle, PU, TVA)</w:t>
+          <w:sz w:val="28"/>
+          <w:szCs w:val="20"/>
+          <w:u w:val="single"/>
+        </w:rPr>
+        <w:t>,#</w:t>
+      </w:r>
+      <w:proofErr w:type="spellStart"/>
+      <w:r>
+        <w:rPr>
+          <w:sz w:val="28"/>
+          <w:szCs w:val="20"/>
+          <w:u w:val="single"/>
+        </w:rPr>
+        <w:t>N_commande</w:t>
+      </w:r>
+      <w:proofErr w:type="spellEnd"/>
+      <w:r>
+        <w:rPr>
+          <w:sz w:val="28"/>
+          <w:szCs w:val="20"/>
+        </w:rPr>
+        <w:t>)</w:t>
       </w:r>
     </w:p>
     <w:p>
@@ -5532,68 +4355,43 @@
           <w:ilvl w:val="0"/>
           <w:numId w:val="4"/>
         </w:numPr>
-        <w:spacing w:after="0"/>
-        <w:rPr>
-          <w:sz w:val="24"/>
-          <w:szCs w:val="18"/>
+        <w:rPr>
+          <w:sz w:val="28"/>
+          <w:szCs w:val="20"/>
         </w:rPr>
       </w:pPr>
       <w:r>
         <w:rPr>
-          <w:sz w:val="24"/>
-          <w:szCs w:val="18"/>
-        </w:rPr>
-        <w:t xml:space="preserve">Concerne </w:t>
-      </w:r>
-      <w:r>
-        <w:rPr>
-          <w:sz w:val="24"/>
-          <w:szCs w:val="18"/>
+          <w:b/>
+          <w:bCs/>
+          <w:sz w:val="28"/>
+          <w:szCs w:val="20"/>
+        </w:rPr>
+        <w:t>Famille</w:t>
+      </w:r>
+      <w:r>
+        <w:rPr>
+          <w:sz w:val="28"/>
+          <w:szCs w:val="20"/>
+        </w:rPr>
+        <w:t xml:space="preserve"> (</w:t>
+      </w:r>
+      <w:proofErr w:type="spellStart"/>
+      <w:r>
+        <w:rPr>
+          <w:sz w:val="28"/>
+          <w:szCs w:val="20"/>
           <w:u w:val="single"/>
         </w:rPr>
-        <w:t>(#</w:t>
-      </w:r>
-      <w:proofErr w:type="spellStart"/>
-      <w:r>
-        <w:rPr>
-          <w:sz w:val="24"/>
-          <w:szCs w:val="18"/>
-          <w:u w:val="single"/>
-        </w:rPr>
-        <w:t>N_commande</w:t>
+        <w:t>Code_famille</w:t>
       </w:r>
       <w:proofErr w:type="spellEnd"/>
       <w:r>
         <w:rPr>
-          <w:sz w:val="24"/>
-          <w:szCs w:val="18"/>
-        </w:rPr>
-        <w:t xml:space="preserve">, </w:t>
-      </w:r>
-      <w:r>
-        <w:rPr>
-          <w:sz w:val="24"/>
-          <w:szCs w:val="18"/>
-          <w:u w:val="single"/>
-        </w:rPr>
-        <w:t>#</w:t>
-      </w:r>
-      <w:proofErr w:type="spellStart"/>
-      <w:r>
-        <w:rPr>
-          <w:sz w:val="24"/>
-          <w:szCs w:val="18"/>
-          <w:u w:val="single"/>
-        </w:rPr>
-        <w:t>Ref</w:t>
-      </w:r>
-      <w:proofErr w:type="spellEnd"/>
-      <w:r>
-        <w:rPr>
-          <w:sz w:val="24"/>
-          <w:szCs w:val="18"/>
-        </w:rPr>
-        <w:t>, Quantité)</w:t>
+          <w:sz w:val="28"/>
+          <w:szCs w:val="20"/>
+        </w:rPr>
+        <w:t>, Libelle)</w:t>
       </w:r>
     </w:p>
     <w:p>
@@ -5603,96 +4401,34 @@
           <w:ilvl w:val="0"/>
           <w:numId w:val="4"/>
         </w:numPr>
-        <w:spacing w:after="0"/>
-        <w:rPr>
-          <w:sz w:val="24"/>
-          <w:szCs w:val="18"/>
-        </w:rPr>
-      </w:pPr>
-      <w:r>
-        <w:rPr>
-          <w:sz w:val="24"/>
-          <w:szCs w:val="18"/>
-        </w:rPr>
-        <w:t>Famille (</w:t>
-      </w:r>
-      <w:proofErr w:type="spellStart"/>
-      <w:r>
-        <w:rPr>
-          <w:sz w:val="24"/>
-          <w:szCs w:val="18"/>
-          <w:u w:val="single"/>
-        </w:rPr>
-        <w:t>Code_famille</w:t>
-      </w:r>
-      <w:proofErr w:type="spellEnd"/>
-      <w:r>
-        <w:rPr>
-          <w:sz w:val="24"/>
-          <w:szCs w:val="18"/>
-        </w:rPr>
-        <w:t xml:space="preserve">, Libelle, </w:t>
-      </w:r>
-      <w:r>
-        <w:rPr>
-          <w:sz w:val="24"/>
-          <w:szCs w:val="18"/>
-          <w:u w:val="single"/>
-        </w:rPr>
-        <w:t>#</w:t>
-      </w:r>
-      <w:proofErr w:type="spellStart"/>
-      <w:r>
-        <w:rPr>
-          <w:sz w:val="24"/>
-          <w:szCs w:val="18"/>
-          <w:u w:val="single"/>
-        </w:rPr>
-        <w:t>Ref</w:t>
-      </w:r>
-      <w:proofErr w:type="spellEnd"/>
-      <w:r>
-        <w:rPr>
-          <w:sz w:val="24"/>
-          <w:szCs w:val="18"/>
-        </w:rPr>
-        <w:t>)</w:t>
-      </w:r>
-    </w:p>
-    <w:p>
-      <w:pPr>
-        <w:pStyle w:val="Paragraphedeliste"/>
-        <w:numPr>
-          <w:ilvl w:val="0"/>
-          <w:numId w:val="4"/>
-        </w:numPr>
-        <w:spacing w:after="0"/>
-        <w:rPr>
-          <w:sz w:val="24"/>
-          <w:szCs w:val="18"/>
+        <w:rPr>
+          <w:sz w:val="28"/>
+          <w:szCs w:val="20"/>
         </w:rPr>
       </w:pPr>
       <w:proofErr w:type="spellStart"/>
       <w:r>
         <w:rPr>
-          <w:sz w:val="24"/>
-          <w:szCs w:val="18"/>
+          <w:b/>
+          <w:bCs/>
+          <w:sz w:val="28"/>
+          <w:szCs w:val="20"/>
         </w:rPr>
         <w:t>Categorie</w:t>
       </w:r>
       <w:proofErr w:type="spellEnd"/>
       <w:r>
         <w:rPr>
-          <w:sz w:val="24"/>
-          <w:szCs w:val="18"/>
+          <w:sz w:val="28"/>
+          <w:szCs w:val="20"/>
         </w:rPr>
         <w:t xml:space="preserve"> (</w:t>
       </w:r>
       <w:proofErr w:type="spellStart"/>
       <w:r>
         <w:rPr>
-          <w:sz w:val="24"/>
-          <w:szCs w:val="18"/>
+          <w:sz w:val="28"/>
+          <w:szCs w:val="20"/>
           <w:u w:val="single"/>
         </w:rPr>
         <w:t>Code_categorie</w:t>
@@ -5700,35 +4436,10 @@
       <w:proofErr w:type="spellEnd"/>
       <w:r>
         <w:rPr>
-          <w:sz w:val="24"/>
-          <w:szCs w:val="18"/>
-        </w:rPr>
-        <w:t xml:space="preserve">, Libelle, </w:t>
-      </w:r>
-      <w:r>
-        <w:rPr>
-          <w:sz w:val="24"/>
-          <w:szCs w:val="18"/>
-          <w:u w:val="single"/>
-        </w:rPr>
-        <w:t>#</w:t>
-      </w:r>
-      <w:proofErr w:type="spellStart"/>
-      <w:r>
-        <w:rPr>
-          <w:sz w:val="24"/>
-          <w:szCs w:val="18"/>
-          <w:u w:val="single"/>
-        </w:rPr>
-        <w:t>Ref</w:t>
-      </w:r>
-      <w:proofErr w:type="spellEnd"/>
-      <w:r>
-        <w:rPr>
-          <w:sz w:val="24"/>
-          <w:szCs w:val="18"/>
-        </w:rPr>
-        <w:t>)</w:t>
+          <w:sz w:val="28"/>
+          <w:szCs w:val="20"/>
+        </w:rPr>
+        <w:t>, Libelle)</w:t>
       </w:r>
     </w:p>
     <w:p>
@@ -5771,7 +4482,7 @@
         <v:path o:extrusionok="f" gradientshapeok="t" o:connecttype="rect"/>
         <o:lock v:ext="edit" aspectratio="t"/>
       </v:shapetype>
-      <v:shape id="_x0000_i1027" type="#_x0000_t75" style="width:41.85pt;height:25.95pt;visibility:visible;mso-wrap-style:square" o:bullet="t">
+      <v:shape id="_x0000_i1027" type="#_x0000_t75" style="width:42.1pt;height:26.2pt;visibility:visible;mso-wrap-style:square" o:bullet="t">
         <v:imagedata r:id="rId1" o:title=""/>
       </v:shape>
     </w:pict>

</xml_diff>